<commit_message>
add Camera standpunt en je kan de player nu besturen(links,rechts, jump). De speler kan niet uit het speelveld vallen
</commit_message>
<xml_diff>
--- a/Logboek.docx
+++ b/Logboek.docx
@@ -20,9 +20,9 @@
         <w:tblLook w:val="04A0" w:firstRow="1" w:lastRow="0" w:firstColumn="1" w:lastColumn="0" w:noHBand="0" w:noVBand="1"/>
       </w:tblPr>
       <w:tblGrid>
-        <w:gridCol w:w="988"/>
-        <w:gridCol w:w="4472"/>
-        <w:gridCol w:w="2317"/>
+        <w:gridCol w:w="1072"/>
+        <w:gridCol w:w="3629"/>
+        <w:gridCol w:w="3076"/>
         <w:gridCol w:w="1239"/>
       </w:tblGrid>
       <w:tr>
@@ -88,7 +88,13 @@
           </w:tcPr>
           <w:p>
             <w:r>
-              <w:t>12-12-25</w:t>
+              <w:t>1</w:t>
+            </w:r>
+            <w:r>
+              <w:t>7</w:t>
+            </w:r>
+            <w:r>
+              <w:t>-12-25</w:t>
             </w:r>
           </w:p>
         </w:tc>
@@ -149,7 +155,13 @@
               </w:rPr>
             </w:pPr>
             <w:r>
-              <w:t>15-12-25</w:t>
+              <w:t>1</w:t>
+            </w:r>
+            <w:r>
+              <w:t>8</w:t>
+            </w:r>
+            <w:r>
+              <w:t>-12-25</w:t>
             </w:r>
           </w:p>
         </w:tc>
@@ -188,6 +200,340 @@
             <w:r>
               <w:t>Git project aangemaakt</w:t>
             </w:r>
+            <w:r>
+              <w:t xml:space="preserve">`, </w:t>
+            </w:r>
+          </w:p>
+          <w:p>
+            <w:pPr>
+              <w:cnfStyle w:val="000000000000" w:firstRow="0" w:lastRow="0" w:firstColumn="0" w:lastColumn="0" w:oddVBand="0" w:evenVBand="0" w:oddHBand="0" w:evenHBand="0" w:firstRowFirstColumn="0" w:firstRowLastColumn="0" w:lastRowFirstColumn="0" w:lastRowLastColumn="0"/>
+            </w:pPr>
+            <w:r>
+              <w:t>Besproken met Paul over mijn project concept (goedgekeurd)</w:t>
+            </w:r>
+          </w:p>
+        </w:tc>
+        <w:tc>
+          <w:tcPr>
+            <w:tcW w:w="0" w:type="auto"/>
+          </w:tcPr>
+          <w:p>
+            <w:pPr>
+              <w:cnfStyle w:val="000000000000" w:firstRow="0" w:lastRow="0" w:firstColumn="0" w:lastColumn="0" w:oddVBand="0" w:evenVBand="0" w:oddHBand="0" w:evenHBand="0" w:firstRowFirstColumn="0" w:firstRowLastColumn="0" w:lastRowFirstColumn="0" w:lastRowLastColumn="0"/>
+            </w:pPr>
+            <w:r>
+              <w:t>J</w:t>
+            </w:r>
+            <w:r>
+              <w:t>a</w:t>
+            </w:r>
+          </w:p>
+          <w:p>
+            <w:pPr>
+              <w:cnfStyle w:val="000000000000" w:firstRow="0" w:lastRow="0" w:firstColumn="0" w:lastColumn="0" w:oddVBand="0" w:evenVBand="0" w:oddHBand="0" w:evenHBand="0" w:firstRowFirstColumn="0" w:firstRowLastColumn="0" w:lastRowFirstColumn="0" w:lastRowLastColumn="0"/>
+            </w:pPr>
+          </w:p>
+          <w:p>
+            <w:pPr>
+              <w:cnfStyle w:val="000000000000" w:firstRow="0" w:lastRow="0" w:firstColumn="0" w:lastColumn="0" w:oddVBand="0" w:evenVBand="0" w:oddHBand="0" w:evenHBand="0" w:firstRowFirstColumn="0" w:firstRowLastColumn="0" w:lastRowFirstColumn="0" w:lastRowLastColumn="0"/>
+            </w:pPr>
+          </w:p>
+        </w:tc>
+      </w:tr>
+      <w:tr>
+        <w:tc>
+          <w:tcPr>
+            <w:cnfStyle w:val="001000000000" w:firstRow="0" w:lastRow="0" w:firstColumn="1" w:lastColumn="0" w:oddVBand="0" w:evenVBand="0" w:oddHBand="0" w:evenHBand="0" w:firstRowFirstColumn="0" w:firstRowLastColumn="0" w:lastRowFirstColumn="0" w:lastRowLastColumn="0"/>
+            <w:tcW w:w="0" w:type="auto"/>
+          </w:tcPr>
+          <w:p>
+            <w:r>
+              <w:t>vakantie</w:t>
+            </w:r>
+          </w:p>
+        </w:tc>
+        <w:tc>
+          <w:tcPr>
+            <w:tcW w:w="0" w:type="auto"/>
+          </w:tcPr>
+          <w:p>
+            <w:pPr>
+              <w:cnfStyle w:val="000000000000" w:firstRow="0" w:lastRow="0" w:firstColumn="0" w:lastColumn="0" w:oddVBand="0" w:evenVBand="0" w:oddHBand="0" w:evenHBand="0" w:firstRowFirstColumn="0" w:firstRowLastColumn="0" w:lastRowFirstColumn="0" w:lastRowLastColumn="0"/>
+            </w:pPr>
+          </w:p>
+        </w:tc>
+        <w:tc>
+          <w:tcPr>
+            <w:tcW w:w="0" w:type="auto"/>
+          </w:tcPr>
+          <w:p>
+            <w:pPr>
+              <w:cnfStyle w:val="000000000000" w:firstRow="0" w:lastRow="0" w:firstColumn="0" w:lastColumn="0" w:oddVBand="0" w:evenVBand="0" w:oddHBand="0" w:evenHBand="0" w:firstRowFirstColumn="0" w:firstRowLastColumn="0" w:lastRowFirstColumn="0" w:lastRowLastColumn="0"/>
+            </w:pPr>
+          </w:p>
+        </w:tc>
+        <w:tc>
+          <w:tcPr>
+            <w:tcW w:w="0" w:type="auto"/>
+          </w:tcPr>
+          <w:p>
+            <w:pPr>
+              <w:cnfStyle w:val="000000000000" w:firstRow="0" w:lastRow="0" w:firstColumn="0" w:lastColumn="0" w:oddVBand="0" w:evenVBand="0" w:oddHBand="0" w:evenHBand="0" w:firstRowFirstColumn="0" w:firstRowLastColumn="0" w:lastRowFirstColumn="0" w:lastRowLastColumn="0"/>
+            </w:pPr>
+          </w:p>
+        </w:tc>
+      </w:tr>
+      <w:tr>
+        <w:tc>
+          <w:tcPr>
+            <w:cnfStyle w:val="001000000000" w:firstRow="0" w:lastRow="0" w:firstColumn="1" w:lastColumn="0" w:oddVBand="0" w:evenVBand="0" w:oddHBand="0" w:evenHBand="0" w:firstRowFirstColumn="0" w:firstRowLastColumn="0" w:lastRowFirstColumn="0" w:lastRowLastColumn="0"/>
+            <w:tcW w:w="0" w:type="auto"/>
+          </w:tcPr>
+          <w:p>
+            <w:r>
+              <w:t>12-</w:t>
+            </w:r>
+            <w:r>
+              <w:t>01</w:t>
+            </w:r>
+            <w:r>
+              <w:t>-2</w:t>
+            </w:r>
+            <w:r>
+              <w:t>6</w:t>
+            </w:r>
+          </w:p>
+        </w:tc>
+        <w:tc>
+          <w:tcPr>
+            <w:tcW w:w="0" w:type="auto"/>
+          </w:tcPr>
+          <w:p>
+            <w:pPr>
+              <w:cnfStyle w:val="000000000000" w:firstRow="0" w:lastRow="0" w:firstColumn="0" w:lastColumn="0" w:oddVBand="0" w:evenVBand="0" w:oddHBand="0" w:evenHBand="0" w:firstRowFirstColumn="0" w:firstRowLastColumn="0" w:lastRowFirstColumn="0" w:lastRowLastColumn="0"/>
+            </w:pPr>
+            <w:r>
+              <w:t>-Camera setup met alle objecten invoegen voor de game</w:t>
+            </w:r>
+          </w:p>
+          <w:p>
+            <w:pPr>
+              <w:cnfStyle w:val="000000000000" w:firstRow="0" w:lastRow="0" w:firstColumn="0" w:lastColumn="0" w:oddVBand="0" w:evenVBand="0" w:oddHBand="0" w:evenHBand="0" w:firstRowFirstColumn="0" w:firstRowLastColumn="0" w:lastRowFirstColumn="0" w:lastRowLastColumn="0"/>
+            </w:pPr>
+            <w:r>
+              <w:t xml:space="preserve">-De gebruiker kan de </w:t>
+            </w:r>
+            <w:proofErr w:type="spellStart"/>
+            <w:r>
+              <w:t>Player</w:t>
+            </w:r>
+            <w:proofErr w:type="spellEnd"/>
+            <w:r>
+              <w:t xml:space="preserve"> </w:t>
+            </w:r>
+            <w:proofErr w:type="spellStart"/>
+            <w:r>
+              <w:t>beweegn</w:t>
+            </w:r>
+            <w:proofErr w:type="spellEnd"/>
+            <w:r>
+              <w:t xml:space="preserve"> en de speler kan het speelveld niet uit bewegen</w:t>
+            </w:r>
+          </w:p>
+        </w:tc>
+        <w:tc>
+          <w:tcPr>
+            <w:tcW w:w="0" w:type="auto"/>
+          </w:tcPr>
+          <w:p>
+            <w:pPr>
+              <w:cnfStyle w:val="000000000000" w:firstRow="0" w:lastRow="0" w:firstColumn="0" w:lastColumn="0" w:oddVBand="0" w:evenVBand="0" w:oddHBand="0" w:evenHBand="0" w:firstRowFirstColumn="0" w:firstRowLastColumn="0" w:lastRowFirstColumn="0" w:lastRowLastColumn="0"/>
+            </w:pPr>
+            <w:r>
+              <w:t xml:space="preserve">Camera goed gezet en de game objecten geplaatst </w:t>
+            </w:r>
+          </w:p>
+          <w:p>
+            <w:pPr>
+              <w:cnfStyle w:val="000000000000" w:firstRow="0" w:lastRow="0" w:firstColumn="0" w:lastColumn="0" w:oddVBand="0" w:evenVBand="0" w:oddHBand="0" w:evenHBand="0" w:firstRowFirstColumn="0" w:firstRowLastColumn="0" w:lastRowFirstColumn="0" w:lastRowLastColumn="0"/>
+            </w:pPr>
+            <w:r>
+              <w:t>De speler kan nu bewegen en niet uit het speelveld vallen</w:t>
+            </w:r>
+          </w:p>
+        </w:tc>
+        <w:tc>
+          <w:tcPr>
+            <w:tcW w:w="0" w:type="auto"/>
+          </w:tcPr>
+          <w:p>
+            <w:pPr>
+              <w:cnfStyle w:val="000000000000" w:firstRow="0" w:lastRow="0" w:firstColumn="0" w:lastColumn="0" w:oddVBand="0" w:evenVBand="0" w:oddHBand="0" w:evenHBand="0" w:firstRowFirstColumn="0" w:firstRowLastColumn="0" w:lastRowFirstColumn="0" w:lastRowLastColumn="0"/>
+            </w:pPr>
+            <w:r>
+              <w:t>ja</w:t>
+            </w:r>
+          </w:p>
+        </w:tc>
+      </w:tr>
+      <w:tr>
+        <w:tc>
+          <w:tcPr>
+            <w:cnfStyle w:val="001000000000" w:firstRow="0" w:lastRow="0" w:firstColumn="1" w:lastColumn="0" w:oddVBand="0" w:evenVBand="0" w:oddHBand="0" w:evenHBand="0" w:firstRowFirstColumn="0" w:firstRowLastColumn="0" w:lastRowFirstColumn="0" w:lastRowLastColumn="0"/>
+            <w:tcW w:w="0" w:type="auto"/>
+          </w:tcPr>
+          <w:p>
+            <w:r>
+              <w:t>13-01-26</w:t>
+            </w:r>
+          </w:p>
+        </w:tc>
+        <w:tc>
+          <w:tcPr>
+            <w:tcW w:w="0" w:type="auto"/>
+          </w:tcPr>
+          <w:p>
+            <w:pPr>
+              <w:cnfStyle w:val="000000000000" w:firstRow="0" w:lastRow="0" w:firstColumn="0" w:lastColumn="0" w:oddVBand="0" w:evenVBand="0" w:oddHBand="0" w:evenHBand="0" w:firstRowFirstColumn="0" w:firstRowLastColumn="0" w:lastRowFirstColumn="0" w:lastRowLastColumn="0"/>
+            </w:pPr>
+            <w:r>
+              <w:t xml:space="preserve">- Platformen </w:t>
+            </w:r>
+            <w:proofErr w:type="spellStart"/>
+            <w:r>
+              <w:t>spawnen</w:t>
+            </w:r>
+            <w:proofErr w:type="spellEnd"/>
+            <w:r>
+              <w:t xml:space="preserve"> random aan de boven kant van het speelveld</w:t>
+            </w:r>
+          </w:p>
+        </w:tc>
+        <w:tc>
+          <w:tcPr>
+            <w:tcW w:w="0" w:type="auto"/>
+          </w:tcPr>
+          <w:p>
+            <w:pPr>
+              <w:cnfStyle w:val="000000000000" w:firstRow="0" w:lastRow="0" w:firstColumn="0" w:lastColumn="0" w:oddVBand="0" w:evenVBand="0" w:oddHBand="0" w:evenHBand="0" w:firstRowFirstColumn="0" w:firstRowLastColumn="0" w:lastRowFirstColumn="0" w:lastRowLastColumn="0"/>
+            </w:pPr>
+          </w:p>
+        </w:tc>
+        <w:tc>
+          <w:tcPr>
+            <w:tcW w:w="0" w:type="auto"/>
+          </w:tcPr>
+          <w:p>
+            <w:pPr>
+              <w:cnfStyle w:val="000000000000" w:firstRow="0" w:lastRow="0" w:firstColumn="0" w:lastColumn="0" w:oddVBand="0" w:evenVBand="0" w:oddHBand="0" w:evenHBand="0" w:firstRowFirstColumn="0" w:firstRowLastColumn="0" w:lastRowFirstColumn="0" w:lastRowLastColumn="0"/>
+            </w:pPr>
+          </w:p>
+        </w:tc>
+      </w:tr>
+      <w:tr>
+        <w:tc>
+          <w:tcPr>
+            <w:cnfStyle w:val="001000000000" w:firstRow="0" w:lastRow="0" w:firstColumn="1" w:lastColumn="0" w:oddVBand="0" w:evenVBand="0" w:oddHBand="0" w:evenHBand="0" w:firstRowFirstColumn="0" w:firstRowLastColumn="0" w:lastRowFirstColumn="0" w:lastRowLastColumn="0"/>
+            <w:tcW w:w="0" w:type="auto"/>
+          </w:tcPr>
+          <w:p/>
+        </w:tc>
+        <w:tc>
+          <w:tcPr>
+            <w:tcW w:w="0" w:type="auto"/>
+          </w:tcPr>
+          <w:p>
+            <w:pPr>
+              <w:cnfStyle w:val="000000000000" w:firstRow="0" w:lastRow="0" w:firstColumn="0" w:lastColumn="0" w:oddVBand="0" w:evenVBand="0" w:oddHBand="0" w:evenHBand="0" w:firstRowFirstColumn="0" w:firstRowLastColumn="0" w:lastRowFirstColumn="0" w:lastRowLastColumn="0"/>
+            </w:pPr>
+          </w:p>
+        </w:tc>
+        <w:tc>
+          <w:tcPr>
+            <w:tcW w:w="0" w:type="auto"/>
+          </w:tcPr>
+          <w:p>
+            <w:pPr>
+              <w:cnfStyle w:val="000000000000" w:firstRow="0" w:lastRow="0" w:firstColumn="0" w:lastColumn="0" w:oddVBand="0" w:evenVBand="0" w:oddHBand="0" w:evenHBand="0" w:firstRowFirstColumn="0" w:firstRowLastColumn="0" w:lastRowFirstColumn="0" w:lastRowLastColumn="0"/>
+            </w:pPr>
+          </w:p>
+        </w:tc>
+        <w:tc>
+          <w:tcPr>
+            <w:tcW w:w="0" w:type="auto"/>
+          </w:tcPr>
+          <w:p>
+            <w:pPr>
+              <w:cnfStyle w:val="000000000000" w:firstRow="0" w:lastRow="0" w:firstColumn="0" w:lastColumn="0" w:oddVBand="0" w:evenVBand="0" w:oddHBand="0" w:evenHBand="0" w:firstRowFirstColumn="0" w:firstRowLastColumn="0" w:lastRowFirstColumn="0" w:lastRowLastColumn="0"/>
+            </w:pPr>
+          </w:p>
+        </w:tc>
+      </w:tr>
+      <w:tr>
+        <w:tc>
+          <w:tcPr>
+            <w:cnfStyle w:val="001000000000" w:firstRow="0" w:lastRow="0" w:firstColumn="1" w:lastColumn="0" w:oddVBand="0" w:evenVBand="0" w:oddHBand="0" w:evenHBand="0" w:firstRowFirstColumn="0" w:firstRowLastColumn="0" w:lastRowFirstColumn="0" w:lastRowLastColumn="0"/>
+            <w:tcW w:w="0" w:type="auto"/>
+          </w:tcPr>
+          <w:p/>
+        </w:tc>
+        <w:tc>
+          <w:tcPr>
+            <w:tcW w:w="0" w:type="auto"/>
+          </w:tcPr>
+          <w:p>
+            <w:pPr>
+              <w:cnfStyle w:val="000000000000" w:firstRow="0" w:lastRow="0" w:firstColumn="0" w:lastColumn="0" w:oddVBand="0" w:evenVBand="0" w:oddHBand="0" w:evenHBand="0" w:firstRowFirstColumn="0" w:firstRowLastColumn="0" w:lastRowFirstColumn="0" w:lastRowLastColumn="0"/>
+            </w:pPr>
+          </w:p>
+        </w:tc>
+        <w:tc>
+          <w:tcPr>
+            <w:tcW w:w="0" w:type="auto"/>
+          </w:tcPr>
+          <w:p>
+            <w:pPr>
+              <w:cnfStyle w:val="000000000000" w:firstRow="0" w:lastRow="0" w:firstColumn="0" w:lastColumn="0" w:oddVBand="0" w:evenVBand="0" w:oddHBand="0" w:evenHBand="0" w:firstRowFirstColumn="0" w:firstRowLastColumn="0" w:lastRowFirstColumn="0" w:lastRowLastColumn="0"/>
+            </w:pPr>
+          </w:p>
+        </w:tc>
+        <w:tc>
+          <w:tcPr>
+            <w:tcW w:w="0" w:type="auto"/>
+          </w:tcPr>
+          <w:p>
+            <w:pPr>
+              <w:cnfStyle w:val="000000000000" w:firstRow="0" w:lastRow="0" w:firstColumn="0" w:lastColumn="0" w:oddVBand="0" w:evenVBand="0" w:oddHBand="0" w:evenHBand="0" w:firstRowFirstColumn="0" w:firstRowLastColumn="0" w:lastRowFirstColumn="0" w:lastRowLastColumn="0"/>
+            </w:pPr>
+          </w:p>
+        </w:tc>
+      </w:tr>
+      <w:tr>
+        <w:tc>
+          <w:tcPr>
+            <w:cnfStyle w:val="001000000000" w:firstRow="0" w:lastRow="0" w:firstColumn="1" w:lastColumn="0" w:oddVBand="0" w:evenVBand="0" w:oddHBand="0" w:evenHBand="0" w:firstRowFirstColumn="0" w:firstRowLastColumn="0" w:lastRowFirstColumn="0" w:lastRowLastColumn="0"/>
+            <w:tcW w:w="0" w:type="auto"/>
+          </w:tcPr>
+          <w:p/>
+        </w:tc>
+        <w:tc>
+          <w:tcPr>
+            <w:tcW w:w="0" w:type="auto"/>
+          </w:tcPr>
+          <w:p>
+            <w:pPr>
+              <w:cnfStyle w:val="000000000000" w:firstRow="0" w:lastRow="0" w:firstColumn="0" w:lastColumn="0" w:oddVBand="0" w:evenVBand="0" w:oddHBand="0" w:evenHBand="0" w:firstRowFirstColumn="0" w:firstRowLastColumn="0" w:lastRowFirstColumn="0" w:lastRowLastColumn="0"/>
+            </w:pPr>
+          </w:p>
+        </w:tc>
+        <w:tc>
+          <w:tcPr>
+            <w:tcW w:w="0" w:type="auto"/>
+          </w:tcPr>
+          <w:p>
+            <w:pPr>
+              <w:cnfStyle w:val="000000000000" w:firstRow="0" w:lastRow="0" w:firstColumn="0" w:lastColumn="0" w:oddVBand="0" w:evenVBand="0" w:oddHBand="0" w:evenHBand="0" w:firstRowFirstColumn="0" w:firstRowLastColumn="0" w:lastRowFirstColumn="0" w:lastRowLastColumn="0"/>
+            </w:pPr>
           </w:p>
         </w:tc>
         <w:tc>
@@ -211,6 +557,127 @@
     </w:sectPr>
   </w:body>
 </w:document>
+</file>
+
+<file path=word/numbering.xml><?xml version="1.0" encoding="utf-8"?>
+<w:numbering xmlns:wpc="http://schemas.microsoft.com/office/word/2010/wordprocessingCanvas" xmlns:cx="http://schemas.microsoft.com/office/drawing/2014/chartex" xmlns:cx1="http://schemas.microsoft.com/office/drawing/2015/9/8/chartex" xmlns:cx2="http://schemas.microsoft.com/office/drawing/2015/10/21/chartex" xmlns:cx3="http://schemas.microsoft.com/office/drawing/2016/5/9/chartex" xmlns:cx4="http://schemas.microsoft.com/office/drawing/2016/5/10/chartex" xmlns:cx5="http://schemas.microsoft.com/office/drawing/2016/5/11/chartex" xmlns:cx6="http://schemas.microsoft.com/office/drawing/2016/5/12/chartex" xmlns:cx7="http://schemas.microsoft.com/office/drawing/2016/5/13/chartex" xmlns:cx8="http://schemas.microsoft.com/office/drawing/2016/5/14/chartex" xmlns:mc="http://schemas.openxmlformats.org/markup-compatibility/2006" xmlns:aink="http://schemas.microsoft.com/office/drawing/2016/ink" xmlns:am3d="http://schemas.microsoft.com/office/drawing/2017/model3d" xmlns:o="urn:schemas-microsoft-com:office:office" xmlns:oel="http://schemas.microsoft.com/office/2019/extlst" xmlns:r="http://schemas.openxmlformats.org/officeDocument/2006/relationships" xmlns:m="http://schemas.openxmlformats.org/officeDocument/2006/math" xmlns:v="urn:schemas-microsoft-com:vml" xmlns:wp14="http://schemas.microsoft.com/office/word/2010/wordprocessingDrawing" xmlns:wp="http://schemas.openxmlformats.org/drawingml/2006/wordprocessingDrawing" xmlns:w10="urn:schemas-microsoft-com:office:word" xmlns:w="http://schemas.openxmlformats.org/wordprocessingml/2006/main" xmlns:w14="http://schemas.microsoft.com/office/word/2010/wordml" xmlns:w15="http://schemas.microsoft.com/office/word/2012/wordml" xmlns:w16cex="http://schemas.microsoft.com/office/word/2018/wordml/cex" xmlns:w16cid="http://schemas.microsoft.com/office/word/2016/wordml/cid" xmlns:w16="http://schemas.microsoft.com/office/word/2018/wordml" xmlns:w16du="http://schemas.microsoft.com/office/word/2023/wordml/word16du" xmlns:w16sdtdh="http://schemas.microsoft.com/office/word/2020/wordml/sdtdatahash" xmlns:w16sdtfl="http://schemas.microsoft.com/office/word/2024/wordml/sdtformatlock" xmlns:w16se="http://schemas.microsoft.com/office/word/2015/wordml/symex" xmlns:wpg="http://schemas.microsoft.com/office/word/2010/wordprocessingGroup" xmlns:wpi="http://schemas.microsoft.com/office/word/2010/wordprocessingInk" xmlns:wne="http://schemas.microsoft.com/office/word/2006/wordml" xmlns:wps="http://schemas.microsoft.com/office/word/2010/wordprocessingShape" mc:Ignorable="w14 w15 w16se w16cid w16 w16cex w16sdtdh w16sdtfl w16du wp14">
+  <w:abstractNum w:abstractNumId="0" w15:restartNumberingAfterBreak="0">
+    <w:nsid w:val="197540B6"/>
+    <w:multiLevelType w:val="hybridMultilevel"/>
+    <w:tmpl w:val="41F004AA"/>
+    <w:lvl w:ilvl="0" w:tplc="276811A4">
+      <w:start w:val="13"/>
+      <w:numFmt w:val="bullet"/>
+      <w:lvlText w:val="-"/>
+      <w:lvlJc w:val="left"/>
+      <w:pPr>
+        <w:ind w:left="720" w:hanging="360"/>
+      </w:pPr>
+      <w:rPr>
+        <w:rFonts w:ascii="Aptos" w:eastAsiaTheme="minorHAnsi" w:hAnsi="Aptos" w:cstheme="minorBidi" w:hint="default"/>
+      </w:rPr>
+    </w:lvl>
+    <w:lvl w:ilvl="1" w:tplc="04130003" w:tentative="1">
+      <w:start w:val="1"/>
+      <w:numFmt w:val="bullet"/>
+      <w:lvlText w:val="o"/>
+      <w:lvlJc w:val="left"/>
+      <w:pPr>
+        <w:ind w:left="1440" w:hanging="360"/>
+      </w:pPr>
+      <w:rPr>
+        <w:rFonts w:ascii="Courier New" w:hAnsi="Courier New" w:cs="Courier New" w:hint="default"/>
+      </w:rPr>
+    </w:lvl>
+    <w:lvl w:ilvl="2" w:tplc="04130005" w:tentative="1">
+      <w:start w:val="1"/>
+      <w:numFmt w:val="bullet"/>
+      <w:lvlText w:val=""/>
+      <w:lvlJc w:val="left"/>
+      <w:pPr>
+        <w:ind w:left="2160" w:hanging="360"/>
+      </w:pPr>
+      <w:rPr>
+        <w:rFonts w:ascii="Wingdings" w:hAnsi="Wingdings" w:hint="default"/>
+      </w:rPr>
+    </w:lvl>
+    <w:lvl w:ilvl="3" w:tplc="04130001" w:tentative="1">
+      <w:start w:val="1"/>
+      <w:numFmt w:val="bullet"/>
+      <w:lvlText w:val=""/>
+      <w:lvlJc w:val="left"/>
+      <w:pPr>
+        <w:ind w:left="2880" w:hanging="360"/>
+      </w:pPr>
+      <w:rPr>
+        <w:rFonts w:ascii="Symbol" w:hAnsi="Symbol" w:hint="default"/>
+      </w:rPr>
+    </w:lvl>
+    <w:lvl w:ilvl="4" w:tplc="04130003" w:tentative="1">
+      <w:start w:val="1"/>
+      <w:numFmt w:val="bullet"/>
+      <w:lvlText w:val="o"/>
+      <w:lvlJc w:val="left"/>
+      <w:pPr>
+        <w:ind w:left="3600" w:hanging="360"/>
+      </w:pPr>
+      <w:rPr>
+        <w:rFonts w:ascii="Courier New" w:hAnsi="Courier New" w:cs="Courier New" w:hint="default"/>
+      </w:rPr>
+    </w:lvl>
+    <w:lvl w:ilvl="5" w:tplc="04130005" w:tentative="1">
+      <w:start w:val="1"/>
+      <w:numFmt w:val="bullet"/>
+      <w:lvlText w:val=""/>
+      <w:lvlJc w:val="left"/>
+      <w:pPr>
+        <w:ind w:left="4320" w:hanging="360"/>
+      </w:pPr>
+      <w:rPr>
+        <w:rFonts w:ascii="Wingdings" w:hAnsi="Wingdings" w:hint="default"/>
+      </w:rPr>
+    </w:lvl>
+    <w:lvl w:ilvl="6" w:tplc="04130001" w:tentative="1">
+      <w:start w:val="1"/>
+      <w:numFmt w:val="bullet"/>
+      <w:lvlText w:val=""/>
+      <w:lvlJc w:val="left"/>
+      <w:pPr>
+        <w:ind w:left="5040" w:hanging="360"/>
+      </w:pPr>
+      <w:rPr>
+        <w:rFonts w:ascii="Symbol" w:hAnsi="Symbol" w:hint="default"/>
+      </w:rPr>
+    </w:lvl>
+    <w:lvl w:ilvl="7" w:tplc="04130003" w:tentative="1">
+      <w:start w:val="1"/>
+      <w:numFmt w:val="bullet"/>
+      <w:lvlText w:val="o"/>
+      <w:lvlJc w:val="left"/>
+      <w:pPr>
+        <w:ind w:left="5760" w:hanging="360"/>
+      </w:pPr>
+      <w:rPr>
+        <w:rFonts w:ascii="Courier New" w:hAnsi="Courier New" w:cs="Courier New" w:hint="default"/>
+      </w:rPr>
+    </w:lvl>
+    <w:lvl w:ilvl="8" w:tplc="04130005" w:tentative="1">
+      <w:start w:val="1"/>
+      <w:numFmt w:val="bullet"/>
+      <w:lvlText w:val=""/>
+      <w:lvlJc w:val="left"/>
+      <w:pPr>
+        <w:ind w:left="6480" w:hanging="360"/>
+      </w:pPr>
+      <w:rPr>
+        <w:rFonts w:ascii="Wingdings" w:hAnsi="Wingdings" w:hint="default"/>
+      </w:rPr>
+    </w:lvl>
+  </w:abstractNum>
+  <w:num w:numId="1" w16cid:durableId="2123457252">
+    <w:abstractNumId w:val="0"/>
+  </w:num>
+</w:numbering>
 </file>
 
 <file path=word/styles.xml><?xml version="1.0" encoding="utf-8"?>

</xml_diff>

<commit_message>
add platformen die random spawnen netoals de potions e objecten op de platformen
</commit_message>
<xml_diff>
--- a/Logboek.docx
+++ b/Logboek.docx
@@ -21,8 +21,8 @@
       </w:tblPr>
       <w:tblGrid>
         <w:gridCol w:w="1072"/>
-        <w:gridCol w:w="3629"/>
-        <w:gridCol w:w="3076"/>
+        <w:gridCol w:w="3568"/>
+        <w:gridCol w:w="3137"/>
         <w:gridCol w:w="1239"/>
       </w:tblGrid>
       <w:tr>
@@ -408,25 +408,103 @@
               <w:t xml:space="preserve"> random aan de boven kant van het speelveld</w:t>
             </w:r>
           </w:p>
-        </w:tc>
-        <w:tc>
-          <w:tcPr>
-            <w:tcW w:w="0" w:type="auto"/>
-          </w:tcPr>
-          <w:p>
-            <w:pPr>
-              <w:cnfStyle w:val="000000000000" w:firstRow="0" w:lastRow="0" w:firstColumn="0" w:lastColumn="0" w:oddVBand="0" w:evenVBand="0" w:oddHBand="0" w:evenHBand="0" w:firstRowFirstColumn="0" w:firstRowLastColumn="0" w:lastRowFirstColumn="0" w:lastRowLastColumn="0"/>
-            </w:pPr>
-          </w:p>
-        </w:tc>
-        <w:tc>
-          <w:tcPr>
-            <w:tcW w:w="0" w:type="auto"/>
-          </w:tcPr>
-          <w:p>
-            <w:pPr>
-              <w:cnfStyle w:val="000000000000" w:firstRow="0" w:lastRow="0" w:firstColumn="0" w:lastColumn="0" w:oddVBand="0" w:evenVBand="0" w:oddHBand="0" w:evenHBand="0" w:firstRowFirstColumn="0" w:firstRowLastColumn="0" w:lastRowFirstColumn="0" w:lastRowLastColumn="0"/>
-            </w:pPr>
+          <w:p>
+            <w:pPr>
+              <w:cnfStyle w:val="000000000000" w:firstRow="0" w:lastRow="0" w:firstColumn="0" w:lastColumn="0" w:oddVBand="0" w:evenVBand="0" w:oddHBand="0" w:evenHBand="0" w:firstRowFirstColumn="0" w:firstRowLastColumn="0" w:lastRowFirstColumn="0" w:lastRowLastColumn="0"/>
+            </w:pPr>
+            <w:r>
+              <w:t xml:space="preserve">-Objecten </w:t>
+            </w:r>
+            <w:proofErr w:type="spellStart"/>
+            <w:r>
+              <w:t>spawnen</w:t>
+            </w:r>
+            <w:proofErr w:type="spellEnd"/>
+            <w:r>
+              <w:t xml:space="preserve"> random op de platformen </w:t>
+            </w:r>
+          </w:p>
+          <w:p>
+            <w:pPr>
+              <w:cnfStyle w:val="000000000000" w:firstRow="0" w:lastRow="0" w:firstColumn="0" w:lastColumn="0" w:oddVBand="0" w:evenVBand="0" w:oddHBand="0" w:evenHBand="0" w:firstRowFirstColumn="0" w:firstRowLastColumn="0" w:lastRowFirstColumn="0" w:lastRowLastColumn="0"/>
+            </w:pPr>
+            <w:r>
+              <w:t>-</w:t>
+            </w:r>
+            <w:proofErr w:type="spellStart"/>
+            <w:r>
+              <w:t>Potions</w:t>
+            </w:r>
+            <w:proofErr w:type="spellEnd"/>
+            <w:r>
+              <w:t xml:space="preserve"> </w:t>
+            </w:r>
+            <w:proofErr w:type="spellStart"/>
+            <w:r>
+              <w:t>spawnen</w:t>
+            </w:r>
+            <w:proofErr w:type="spellEnd"/>
+            <w:r>
+              <w:t xml:space="preserve"> ook random op de platformen</w:t>
+            </w:r>
+          </w:p>
+        </w:tc>
+        <w:tc>
+          <w:tcPr>
+            <w:tcW w:w="0" w:type="auto"/>
+          </w:tcPr>
+          <w:p>
+            <w:pPr>
+              <w:cnfStyle w:val="000000000000" w:firstRow="0" w:lastRow="0" w:firstColumn="0" w:lastColumn="0" w:oddVBand="0" w:evenVBand="0" w:oddHBand="0" w:evenHBand="0" w:firstRowFirstColumn="0" w:firstRowLastColumn="0" w:lastRowFirstColumn="0" w:lastRowLastColumn="0"/>
+            </w:pPr>
+            <w:r>
+              <w:t xml:space="preserve">Platformen </w:t>
+            </w:r>
+            <w:proofErr w:type="spellStart"/>
+            <w:r>
+              <w:t>spawnen</w:t>
+            </w:r>
+            <w:proofErr w:type="spellEnd"/>
+            <w:r>
+              <w:t xml:space="preserve"> op de </w:t>
+            </w:r>
+            <w:proofErr w:type="spellStart"/>
+            <w:r>
+              <w:t>randm</w:t>
+            </w:r>
+            <w:proofErr w:type="spellEnd"/>
+            <w:r>
+              <w:t xml:space="preserve"> plek </w:t>
+            </w:r>
+            <w:proofErr w:type="spellStart"/>
+            <w:r>
+              <w:t>netzoals</w:t>
+            </w:r>
+            <w:proofErr w:type="spellEnd"/>
+            <w:r>
+              <w:t xml:space="preserve"> de </w:t>
+            </w:r>
+            <w:proofErr w:type="spellStart"/>
+            <w:r>
+              <w:t>potions</w:t>
+            </w:r>
+            <w:proofErr w:type="spellEnd"/>
+            <w:r>
+              <w:t xml:space="preserve"> en objecten</w:t>
+            </w:r>
+          </w:p>
+        </w:tc>
+        <w:tc>
+          <w:tcPr>
+            <w:tcW w:w="0" w:type="auto"/>
+          </w:tcPr>
+          <w:p>
+            <w:pPr>
+              <w:cnfStyle w:val="000000000000" w:firstRow="0" w:lastRow="0" w:firstColumn="0" w:lastColumn="0" w:oddVBand="0" w:evenVBand="0" w:oddHBand="0" w:evenHBand="0" w:firstRowFirstColumn="0" w:firstRowLastColumn="0" w:lastRowFirstColumn="0" w:lastRowLastColumn="0"/>
+            </w:pPr>
+            <w:r>
+              <w:t>ja</w:t>
+            </w:r>
           </w:p>
         </w:tc>
       </w:tr>
@@ -436,16 +514,39 @@
             <w:cnfStyle w:val="001000000000" w:firstRow="0" w:lastRow="0" w:firstColumn="1" w:lastColumn="0" w:oddVBand="0" w:evenVBand="0" w:oddHBand="0" w:evenHBand="0" w:firstRowFirstColumn="0" w:firstRowLastColumn="0" w:lastRowFirstColumn="0" w:lastRowLastColumn="0"/>
             <w:tcW w:w="0" w:type="auto"/>
           </w:tcPr>
-          <w:p/>
-        </w:tc>
-        <w:tc>
-          <w:tcPr>
-            <w:tcW w:w="0" w:type="auto"/>
-          </w:tcPr>
-          <w:p>
-            <w:pPr>
-              <w:cnfStyle w:val="000000000000" w:firstRow="0" w:lastRow="0" w:firstColumn="0" w:lastColumn="0" w:oddVBand="0" w:evenVBand="0" w:oddHBand="0" w:evenHBand="0" w:firstRowFirstColumn="0" w:firstRowLastColumn="0" w:lastRowFirstColumn="0" w:lastRowLastColumn="0"/>
-            </w:pPr>
+          <w:p>
+            <w:r>
+              <w:t>14-01-26</w:t>
+            </w:r>
+          </w:p>
+        </w:tc>
+        <w:tc>
+          <w:tcPr>
+            <w:tcW w:w="0" w:type="auto"/>
+          </w:tcPr>
+          <w:p>
+            <w:pPr>
+              <w:cnfStyle w:val="000000000000" w:firstRow="0" w:lastRow="0" w:firstColumn="0" w:lastColumn="0" w:oddVBand="0" w:evenVBand="0" w:oddHBand="0" w:evenHBand="0" w:firstRowFirstColumn="0" w:firstRowLastColumn="0" w:lastRowFirstColumn="0" w:lastRowLastColumn="0"/>
+            </w:pPr>
+            <w:r>
+              <w:t>- Als de speler het lava raakt aan de onderkant van het speelveld komt er een game over screen</w:t>
+            </w:r>
+          </w:p>
+          <w:p>
+            <w:pPr>
+              <w:cnfStyle w:val="000000000000" w:firstRow="0" w:lastRow="0" w:firstColumn="0" w:lastColumn="0" w:oddVBand="0" w:evenVBand="0" w:oddHBand="0" w:evenHBand="0" w:firstRowFirstColumn="0" w:firstRowLastColumn="0" w:lastRowFirstColumn="0" w:lastRowLastColumn="0"/>
+            </w:pPr>
+            <w:r>
+              <w:t xml:space="preserve">-Power ups </w:t>
+            </w:r>
+            <w:proofErr w:type="spellStart"/>
+            <w:r>
+              <w:t>spawnen</w:t>
+            </w:r>
+            <w:proofErr w:type="spellEnd"/>
+            <w:r>
+              <w:t xml:space="preserve"> random </w:t>
+            </w:r>
           </w:p>
         </w:tc>
         <w:tc>
@@ -674,8 +775,124 @@
       </w:rPr>
     </w:lvl>
   </w:abstractNum>
+  <w:abstractNum w:abstractNumId="1" w15:restartNumberingAfterBreak="0">
+    <w:nsid w:val="67DF134C"/>
+    <w:multiLevelType w:val="hybridMultilevel"/>
+    <w:tmpl w:val="2E9EE640"/>
+    <w:lvl w:ilvl="0" w:tplc="E1F6207A">
+      <w:start w:val="14"/>
+      <w:numFmt w:val="bullet"/>
+      <w:lvlText w:val="-"/>
+      <w:lvlJc w:val="left"/>
+      <w:pPr>
+        <w:ind w:left="720" w:hanging="360"/>
+      </w:pPr>
+      <w:rPr>
+        <w:rFonts w:ascii="Aptos" w:eastAsiaTheme="minorHAnsi" w:hAnsi="Aptos" w:cstheme="minorBidi" w:hint="default"/>
+      </w:rPr>
+    </w:lvl>
+    <w:lvl w:ilvl="1" w:tplc="04130003" w:tentative="1">
+      <w:start w:val="1"/>
+      <w:numFmt w:val="bullet"/>
+      <w:lvlText w:val="o"/>
+      <w:lvlJc w:val="left"/>
+      <w:pPr>
+        <w:ind w:left="1440" w:hanging="360"/>
+      </w:pPr>
+      <w:rPr>
+        <w:rFonts w:ascii="Courier New" w:hAnsi="Courier New" w:cs="Courier New" w:hint="default"/>
+      </w:rPr>
+    </w:lvl>
+    <w:lvl w:ilvl="2" w:tplc="04130005" w:tentative="1">
+      <w:start w:val="1"/>
+      <w:numFmt w:val="bullet"/>
+      <w:lvlText w:val=""/>
+      <w:lvlJc w:val="left"/>
+      <w:pPr>
+        <w:ind w:left="2160" w:hanging="360"/>
+      </w:pPr>
+      <w:rPr>
+        <w:rFonts w:ascii="Wingdings" w:hAnsi="Wingdings" w:hint="default"/>
+      </w:rPr>
+    </w:lvl>
+    <w:lvl w:ilvl="3" w:tplc="04130001" w:tentative="1">
+      <w:start w:val="1"/>
+      <w:numFmt w:val="bullet"/>
+      <w:lvlText w:val=""/>
+      <w:lvlJc w:val="left"/>
+      <w:pPr>
+        <w:ind w:left="2880" w:hanging="360"/>
+      </w:pPr>
+      <w:rPr>
+        <w:rFonts w:ascii="Symbol" w:hAnsi="Symbol" w:hint="default"/>
+      </w:rPr>
+    </w:lvl>
+    <w:lvl w:ilvl="4" w:tplc="04130003" w:tentative="1">
+      <w:start w:val="1"/>
+      <w:numFmt w:val="bullet"/>
+      <w:lvlText w:val="o"/>
+      <w:lvlJc w:val="left"/>
+      <w:pPr>
+        <w:ind w:left="3600" w:hanging="360"/>
+      </w:pPr>
+      <w:rPr>
+        <w:rFonts w:ascii="Courier New" w:hAnsi="Courier New" w:cs="Courier New" w:hint="default"/>
+      </w:rPr>
+    </w:lvl>
+    <w:lvl w:ilvl="5" w:tplc="04130005" w:tentative="1">
+      <w:start w:val="1"/>
+      <w:numFmt w:val="bullet"/>
+      <w:lvlText w:val=""/>
+      <w:lvlJc w:val="left"/>
+      <w:pPr>
+        <w:ind w:left="4320" w:hanging="360"/>
+      </w:pPr>
+      <w:rPr>
+        <w:rFonts w:ascii="Wingdings" w:hAnsi="Wingdings" w:hint="default"/>
+      </w:rPr>
+    </w:lvl>
+    <w:lvl w:ilvl="6" w:tplc="04130001" w:tentative="1">
+      <w:start w:val="1"/>
+      <w:numFmt w:val="bullet"/>
+      <w:lvlText w:val=""/>
+      <w:lvlJc w:val="left"/>
+      <w:pPr>
+        <w:ind w:left="5040" w:hanging="360"/>
+      </w:pPr>
+      <w:rPr>
+        <w:rFonts w:ascii="Symbol" w:hAnsi="Symbol" w:hint="default"/>
+      </w:rPr>
+    </w:lvl>
+    <w:lvl w:ilvl="7" w:tplc="04130003" w:tentative="1">
+      <w:start w:val="1"/>
+      <w:numFmt w:val="bullet"/>
+      <w:lvlText w:val="o"/>
+      <w:lvlJc w:val="left"/>
+      <w:pPr>
+        <w:ind w:left="5760" w:hanging="360"/>
+      </w:pPr>
+      <w:rPr>
+        <w:rFonts w:ascii="Courier New" w:hAnsi="Courier New" w:cs="Courier New" w:hint="default"/>
+      </w:rPr>
+    </w:lvl>
+    <w:lvl w:ilvl="8" w:tplc="04130005" w:tentative="1">
+      <w:start w:val="1"/>
+      <w:numFmt w:val="bullet"/>
+      <w:lvlText w:val=""/>
+      <w:lvlJc w:val="left"/>
+      <w:pPr>
+        <w:ind w:left="6480" w:hanging="360"/>
+      </w:pPr>
+      <w:rPr>
+        <w:rFonts w:ascii="Wingdings" w:hAnsi="Wingdings" w:hint="default"/>
+      </w:rPr>
+    </w:lvl>
+  </w:abstractNum>
   <w:num w:numId="1" w16cid:durableId="2123457252">
     <w:abstractNumId w:val="0"/>
+  </w:num>
+  <w:num w:numId="2" w16cid:durableId="1974600085">
+    <w:abstractNumId w:val="1"/>
   </w:num>
 </w:numbering>
 </file>

</xml_diff>

<commit_message>
add een game over screen, powerups worden gespawned ik moet er alleen nog voor zorgen dat de potions en powerups niet op hetzelfde platform spawnen
</commit_message>
<xml_diff>
--- a/Logboek.docx
+++ b/Logboek.docx
@@ -21,8 +21,8 @@
       </w:tblPr>
       <w:tblGrid>
         <w:gridCol w:w="1072"/>
-        <w:gridCol w:w="3568"/>
-        <w:gridCol w:w="3137"/>
+        <w:gridCol w:w="3932"/>
+        <w:gridCol w:w="2773"/>
         <w:gridCol w:w="1239"/>
       </w:tblGrid>
       <w:tr>
@@ -42,7 +42,7 @@
         </w:tc>
         <w:tc>
           <w:tcPr>
-            <w:tcW w:w="0" w:type="auto"/>
+            <w:tcW w:w="3962" w:type="dxa"/>
           </w:tcPr>
           <w:p>
             <w:pPr>
@@ -55,7 +55,7 @@
         </w:tc>
         <w:tc>
           <w:tcPr>
-            <w:tcW w:w="0" w:type="auto"/>
+            <w:tcW w:w="2791" w:type="dxa"/>
           </w:tcPr>
           <w:p>
             <w:pPr>
@@ -68,7 +68,7 @@
         </w:tc>
         <w:tc>
           <w:tcPr>
-            <w:tcW w:w="0" w:type="auto"/>
+            <w:tcW w:w="1191" w:type="dxa"/>
           </w:tcPr>
           <w:p>
             <w:pPr>
@@ -100,7 +100,7 @@
         </w:tc>
         <w:tc>
           <w:tcPr>
-            <w:tcW w:w="0" w:type="auto"/>
+            <w:tcW w:w="3962" w:type="dxa"/>
           </w:tcPr>
           <w:p>
             <w:pPr>
@@ -116,7 +116,7 @@
         </w:tc>
         <w:tc>
           <w:tcPr>
-            <w:tcW w:w="0" w:type="auto"/>
+            <w:tcW w:w="2791" w:type="dxa"/>
           </w:tcPr>
           <w:p>
             <w:pPr>
@@ -129,7 +129,7 @@
         </w:tc>
         <w:tc>
           <w:tcPr>
-            <w:tcW w:w="0" w:type="auto"/>
+            <w:tcW w:w="1191" w:type="dxa"/>
           </w:tcPr>
           <w:p>
             <w:pPr>
@@ -167,7 +167,7 @@
         </w:tc>
         <w:tc>
           <w:tcPr>
-            <w:tcW w:w="0" w:type="auto"/>
+            <w:tcW w:w="3962" w:type="dxa"/>
           </w:tcPr>
           <w:p>
             <w:pPr>
@@ -191,7 +191,7 @@
         </w:tc>
         <w:tc>
           <w:tcPr>
-            <w:tcW w:w="0" w:type="auto"/>
+            <w:tcW w:w="2791" w:type="dxa"/>
           </w:tcPr>
           <w:p>
             <w:pPr>
@@ -215,7 +215,7 @@
         </w:tc>
         <w:tc>
           <w:tcPr>
-            <w:tcW w:w="0" w:type="auto"/>
+            <w:tcW w:w="1191" w:type="dxa"/>
           </w:tcPr>
           <w:p>
             <w:pPr>
@@ -254,27 +254,27 @@
         </w:tc>
         <w:tc>
           <w:tcPr>
-            <w:tcW w:w="0" w:type="auto"/>
-          </w:tcPr>
-          <w:p>
-            <w:pPr>
-              <w:cnfStyle w:val="000000000000" w:firstRow="0" w:lastRow="0" w:firstColumn="0" w:lastColumn="0" w:oddVBand="0" w:evenVBand="0" w:oddHBand="0" w:evenHBand="0" w:firstRowFirstColumn="0" w:firstRowLastColumn="0" w:lastRowFirstColumn="0" w:lastRowLastColumn="0"/>
-            </w:pPr>
-          </w:p>
-        </w:tc>
-        <w:tc>
-          <w:tcPr>
-            <w:tcW w:w="0" w:type="auto"/>
-          </w:tcPr>
-          <w:p>
-            <w:pPr>
-              <w:cnfStyle w:val="000000000000" w:firstRow="0" w:lastRow="0" w:firstColumn="0" w:lastColumn="0" w:oddVBand="0" w:evenVBand="0" w:oddHBand="0" w:evenHBand="0" w:firstRowFirstColumn="0" w:firstRowLastColumn="0" w:lastRowFirstColumn="0" w:lastRowLastColumn="0"/>
-            </w:pPr>
-          </w:p>
-        </w:tc>
-        <w:tc>
-          <w:tcPr>
-            <w:tcW w:w="0" w:type="auto"/>
+            <w:tcW w:w="3962" w:type="dxa"/>
+          </w:tcPr>
+          <w:p>
+            <w:pPr>
+              <w:cnfStyle w:val="000000000000" w:firstRow="0" w:lastRow="0" w:firstColumn="0" w:lastColumn="0" w:oddVBand="0" w:evenVBand="0" w:oddHBand="0" w:evenHBand="0" w:firstRowFirstColumn="0" w:firstRowLastColumn="0" w:lastRowFirstColumn="0" w:lastRowLastColumn="0"/>
+            </w:pPr>
+          </w:p>
+        </w:tc>
+        <w:tc>
+          <w:tcPr>
+            <w:tcW w:w="2791" w:type="dxa"/>
+          </w:tcPr>
+          <w:p>
+            <w:pPr>
+              <w:cnfStyle w:val="000000000000" w:firstRow="0" w:lastRow="0" w:firstColumn="0" w:lastColumn="0" w:oddVBand="0" w:evenVBand="0" w:oddHBand="0" w:evenHBand="0" w:firstRowFirstColumn="0" w:firstRowLastColumn="0" w:lastRowFirstColumn="0" w:lastRowLastColumn="0"/>
+            </w:pPr>
+          </w:p>
+        </w:tc>
+        <w:tc>
+          <w:tcPr>
+            <w:tcW w:w="1191" w:type="dxa"/>
           </w:tcPr>
           <w:p>
             <w:pPr>
@@ -306,7 +306,7 @@
         </w:tc>
         <w:tc>
           <w:tcPr>
-            <w:tcW w:w="0" w:type="auto"/>
+            <w:tcW w:w="3962" w:type="dxa"/>
           </w:tcPr>
           <w:p>
             <w:pPr>
@@ -343,7 +343,7 @@
         </w:tc>
         <w:tc>
           <w:tcPr>
-            <w:tcW w:w="0" w:type="auto"/>
+            <w:tcW w:w="2791" w:type="dxa"/>
           </w:tcPr>
           <w:p>
             <w:pPr>
@@ -364,7 +364,7 @@
         </w:tc>
         <w:tc>
           <w:tcPr>
-            <w:tcW w:w="0" w:type="auto"/>
+            <w:tcW w:w="1191" w:type="dxa"/>
           </w:tcPr>
           <w:p>
             <w:pPr>
@@ -390,7 +390,7 @@
         </w:tc>
         <w:tc>
           <w:tcPr>
-            <w:tcW w:w="0" w:type="auto"/>
+            <w:tcW w:w="3962" w:type="dxa"/>
           </w:tcPr>
           <w:p>
             <w:pPr>
@@ -451,7 +451,7 @@
         </w:tc>
         <w:tc>
           <w:tcPr>
-            <w:tcW w:w="0" w:type="auto"/>
+            <w:tcW w:w="2791" w:type="dxa"/>
           </w:tcPr>
           <w:p>
             <w:pPr>
@@ -496,7 +496,7 @@
         </w:tc>
         <w:tc>
           <w:tcPr>
-            <w:tcW w:w="0" w:type="auto"/>
+            <w:tcW w:w="1191" w:type="dxa"/>
           </w:tcPr>
           <w:p>
             <w:pPr>
@@ -522,7 +522,7 @@
         </w:tc>
         <w:tc>
           <w:tcPr>
-            <w:tcW w:w="0" w:type="auto"/>
+            <w:tcW w:w="3962" w:type="dxa"/>
           </w:tcPr>
           <w:p>
             <w:pPr>
@@ -551,22 +551,81 @@
         </w:tc>
         <w:tc>
           <w:tcPr>
-            <w:tcW w:w="0" w:type="auto"/>
-          </w:tcPr>
-          <w:p>
-            <w:pPr>
-              <w:cnfStyle w:val="000000000000" w:firstRow="0" w:lastRow="0" w:firstColumn="0" w:lastColumn="0" w:oddVBand="0" w:evenVBand="0" w:oddHBand="0" w:evenHBand="0" w:firstRowFirstColumn="0" w:firstRowLastColumn="0" w:lastRowFirstColumn="0" w:lastRowLastColumn="0"/>
-            </w:pPr>
-          </w:p>
-        </w:tc>
-        <w:tc>
-          <w:tcPr>
-            <w:tcW w:w="0" w:type="auto"/>
-          </w:tcPr>
-          <w:p>
-            <w:pPr>
-              <w:cnfStyle w:val="000000000000" w:firstRow="0" w:lastRow="0" w:firstColumn="0" w:lastColumn="0" w:oddVBand="0" w:evenVBand="0" w:oddHBand="0" w:evenHBand="0" w:firstRowFirstColumn="0" w:firstRowLastColumn="0" w:lastRowFirstColumn="0" w:lastRowLastColumn="0"/>
-            </w:pPr>
+            <w:tcW w:w="2791" w:type="dxa"/>
+          </w:tcPr>
+          <w:p>
+            <w:pPr>
+              <w:cnfStyle w:val="000000000000" w:firstRow="0" w:lastRow="0" w:firstColumn="0" w:lastColumn="0" w:oddVBand="0" w:evenVBand="0" w:oddHBand="0" w:evenHBand="0" w:firstRowFirstColumn="0" w:firstRowLastColumn="0" w:lastRowFirstColumn="0" w:lastRowLastColumn="0"/>
+            </w:pPr>
+            <w:r>
+              <w:t xml:space="preserve">De speler krijgt nu een game over  scherm te zien als ze het lava aanraken. De </w:t>
+            </w:r>
+            <w:proofErr w:type="spellStart"/>
+            <w:r>
+              <w:t>powewrups</w:t>
+            </w:r>
+            <w:proofErr w:type="spellEnd"/>
+            <w:r>
+              <w:t xml:space="preserve"> </w:t>
+            </w:r>
+            <w:proofErr w:type="spellStart"/>
+            <w:r>
+              <w:t>spawnen</w:t>
+            </w:r>
+            <w:proofErr w:type="spellEnd"/>
+            <w:r>
+              <w:t xml:space="preserve"> willekeurig, ik moet er alleen nog voor zorgen dat de </w:t>
+            </w:r>
+            <w:proofErr w:type="spellStart"/>
+            <w:r>
+              <w:t>potions</w:t>
+            </w:r>
+            <w:proofErr w:type="spellEnd"/>
+            <w:r>
+              <w:t xml:space="preserve"> en </w:t>
+            </w:r>
+            <w:proofErr w:type="spellStart"/>
+            <w:r>
+              <w:t>powerups</w:t>
+            </w:r>
+            <w:proofErr w:type="spellEnd"/>
+            <w:r>
+              <w:t xml:space="preserve"> niet op hetzelfde platform komen</w:t>
+            </w:r>
+          </w:p>
+        </w:tc>
+        <w:tc>
+          <w:tcPr>
+            <w:tcW w:w="1191" w:type="dxa"/>
+          </w:tcPr>
+          <w:p>
+            <w:pPr>
+              <w:cnfStyle w:val="000000000000" w:firstRow="0" w:lastRow="0" w:firstColumn="0" w:lastColumn="0" w:oddVBand="0" w:evenVBand="0" w:oddHBand="0" w:evenHBand="0" w:firstRowFirstColumn="0" w:firstRowLastColumn="0" w:lastRowFirstColumn="0" w:lastRowLastColumn="0"/>
+            </w:pPr>
+            <w:r>
+              <w:t xml:space="preserve">Ja(behalve het samen </w:t>
+            </w:r>
+            <w:proofErr w:type="spellStart"/>
+            <w:r>
+              <w:t>spawnen</w:t>
+            </w:r>
+            <w:proofErr w:type="spellEnd"/>
+            <w:r>
+              <w:t xml:space="preserve"> van de </w:t>
+            </w:r>
+            <w:proofErr w:type="spellStart"/>
+            <w:r>
+              <w:t>potions</w:t>
+            </w:r>
+            <w:proofErr w:type="spellEnd"/>
+            <w:r>
+              <w:t xml:space="preserve"> en </w:t>
+            </w:r>
+            <w:proofErr w:type="spellStart"/>
+            <w:r>
+              <w:t>powerups</w:t>
+            </w:r>
+            <w:proofErr w:type="spellEnd"/>
           </w:p>
         </w:tc>
       </w:tr>
@@ -576,31 +635,107 @@
             <w:cnfStyle w:val="001000000000" w:firstRow="0" w:lastRow="0" w:firstColumn="1" w:lastColumn="0" w:oddVBand="0" w:evenVBand="0" w:oddHBand="0" w:evenHBand="0" w:firstRowFirstColumn="0" w:firstRowLastColumn="0" w:lastRowFirstColumn="0" w:lastRowLastColumn="0"/>
             <w:tcW w:w="0" w:type="auto"/>
           </w:tcPr>
-          <w:p/>
-        </w:tc>
-        <w:tc>
-          <w:tcPr>
-            <w:tcW w:w="0" w:type="auto"/>
-          </w:tcPr>
-          <w:p>
-            <w:pPr>
-              <w:cnfStyle w:val="000000000000" w:firstRow="0" w:lastRow="0" w:firstColumn="0" w:lastColumn="0" w:oddVBand="0" w:evenVBand="0" w:oddHBand="0" w:evenHBand="0" w:firstRowFirstColumn="0" w:firstRowLastColumn="0" w:lastRowFirstColumn="0" w:lastRowLastColumn="0"/>
-            </w:pPr>
-          </w:p>
-        </w:tc>
-        <w:tc>
-          <w:tcPr>
-            <w:tcW w:w="0" w:type="auto"/>
-          </w:tcPr>
-          <w:p>
-            <w:pPr>
-              <w:cnfStyle w:val="000000000000" w:firstRow="0" w:lastRow="0" w:firstColumn="0" w:lastColumn="0" w:oddVBand="0" w:evenVBand="0" w:oddHBand="0" w:evenHBand="0" w:firstRowFirstColumn="0" w:firstRowLastColumn="0" w:lastRowFirstColumn="0" w:lastRowLastColumn="0"/>
-            </w:pPr>
-          </w:p>
-        </w:tc>
-        <w:tc>
-          <w:tcPr>
-            <w:tcW w:w="0" w:type="auto"/>
+          <w:p>
+            <w:r>
+              <w:t>15-01-26</w:t>
+            </w:r>
+          </w:p>
+        </w:tc>
+        <w:tc>
+          <w:tcPr>
+            <w:tcW w:w="3962" w:type="dxa"/>
+          </w:tcPr>
+          <w:p>
+            <w:pPr>
+              <w:cnfStyle w:val="000000000000" w:firstRow="0" w:lastRow="0" w:firstColumn="0" w:lastColumn="0" w:oddVBand="0" w:evenVBand="0" w:oddHBand="0" w:evenHBand="0" w:firstRowFirstColumn="0" w:firstRowLastColumn="0" w:lastRowFirstColumn="0" w:lastRowLastColumn="0"/>
+            </w:pPr>
+            <w:r>
+              <w:t xml:space="preserve">-Er voor zorgen dat de </w:t>
+            </w:r>
+            <w:proofErr w:type="spellStart"/>
+            <w:r>
+              <w:t>potions</w:t>
+            </w:r>
+            <w:proofErr w:type="spellEnd"/>
+            <w:r>
+              <w:t xml:space="preserve"> en </w:t>
+            </w:r>
+            <w:proofErr w:type="spellStart"/>
+            <w:r>
+              <w:t>powerups</w:t>
+            </w:r>
+            <w:proofErr w:type="spellEnd"/>
+            <w:r>
+              <w:t xml:space="preserve"> niet samen </w:t>
+            </w:r>
+            <w:proofErr w:type="spellStart"/>
+            <w:r>
+              <w:t>spawnen</w:t>
+            </w:r>
+            <w:proofErr w:type="spellEnd"/>
+            <w:r>
+              <w:t>.</w:t>
+            </w:r>
+          </w:p>
+          <w:p>
+            <w:pPr>
+              <w:cnfStyle w:val="000000000000" w:firstRow="0" w:lastRow="0" w:firstColumn="0" w:lastColumn="0" w:oddVBand="0" w:evenVBand="0" w:oddHBand="0" w:evenHBand="0" w:firstRowFirstColumn="0" w:firstRowLastColumn="0" w:lastRowFirstColumn="0" w:lastRowLastColumn="0"/>
+            </w:pPr>
+            <w:r>
+              <w:t xml:space="preserve">-Zorgen dat de </w:t>
+            </w:r>
+            <w:proofErr w:type="spellStart"/>
+            <w:r>
+              <w:t>powerup</w:t>
+            </w:r>
+            <w:proofErr w:type="spellEnd"/>
+            <w:r>
+              <w:t xml:space="preserve"> werkt(dubbel springen)</w:t>
+            </w:r>
+          </w:p>
+          <w:p>
+            <w:pPr>
+              <w:cnfStyle w:val="000000000000" w:firstRow="0" w:lastRow="0" w:firstColumn="0" w:lastColumn="0" w:oddVBand="0" w:evenVBand="0" w:oddHBand="0" w:evenHBand="0" w:firstRowFirstColumn="0" w:firstRowLastColumn="0" w:lastRowFirstColumn="0" w:lastRowLastColumn="0"/>
+            </w:pPr>
+            <w:r>
+              <w:t xml:space="preserve">-Sound </w:t>
+            </w:r>
+            <w:proofErr w:type="spellStart"/>
+            <w:r>
+              <w:t>effects</w:t>
+            </w:r>
+            <w:proofErr w:type="spellEnd"/>
+            <w:r>
+              <w:t xml:space="preserve"> toevoegen voor de </w:t>
+            </w:r>
+            <w:proofErr w:type="spellStart"/>
+            <w:r>
+              <w:t>powerups</w:t>
+            </w:r>
+            <w:proofErr w:type="spellEnd"/>
+          </w:p>
+          <w:p>
+            <w:pPr>
+              <w:cnfStyle w:val="000000000000" w:firstRow="0" w:lastRow="0" w:firstColumn="0" w:lastColumn="0" w:oddVBand="0" w:evenVBand="0" w:oddHBand="0" w:evenHBand="0" w:firstRowFirstColumn="0" w:firstRowLastColumn="0" w:lastRowFirstColumn="0" w:lastRowLastColumn="0"/>
+            </w:pPr>
+            <w:r>
+              <w:t>-Als er nog tijd is: een begin scherm waar je de moeilijkheidsgraad kan kiezen</w:t>
+            </w:r>
+          </w:p>
+        </w:tc>
+        <w:tc>
+          <w:tcPr>
+            <w:tcW w:w="2791" w:type="dxa"/>
+          </w:tcPr>
+          <w:p>
+            <w:pPr>
+              <w:cnfStyle w:val="000000000000" w:firstRow="0" w:lastRow="0" w:firstColumn="0" w:lastColumn="0" w:oddVBand="0" w:evenVBand="0" w:oddHBand="0" w:evenHBand="0" w:firstRowFirstColumn="0" w:firstRowLastColumn="0" w:lastRowFirstColumn="0" w:lastRowLastColumn="0"/>
+            </w:pPr>
+          </w:p>
+        </w:tc>
+        <w:tc>
+          <w:tcPr>
+            <w:tcW w:w="1191" w:type="dxa"/>
           </w:tcPr>
           <w:p>
             <w:pPr>
@@ -619,27 +754,27 @@
         </w:tc>
         <w:tc>
           <w:tcPr>
-            <w:tcW w:w="0" w:type="auto"/>
-          </w:tcPr>
-          <w:p>
-            <w:pPr>
-              <w:cnfStyle w:val="000000000000" w:firstRow="0" w:lastRow="0" w:firstColumn="0" w:lastColumn="0" w:oddVBand="0" w:evenVBand="0" w:oddHBand="0" w:evenHBand="0" w:firstRowFirstColumn="0" w:firstRowLastColumn="0" w:lastRowFirstColumn="0" w:lastRowLastColumn="0"/>
-            </w:pPr>
-          </w:p>
-        </w:tc>
-        <w:tc>
-          <w:tcPr>
-            <w:tcW w:w="0" w:type="auto"/>
-          </w:tcPr>
-          <w:p>
-            <w:pPr>
-              <w:cnfStyle w:val="000000000000" w:firstRow="0" w:lastRow="0" w:firstColumn="0" w:lastColumn="0" w:oddVBand="0" w:evenVBand="0" w:oddHBand="0" w:evenHBand="0" w:firstRowFirstColumn="0" w:firstRowLastColumn="0" w:lastRowFirstColumn="0" w:lastRowLastColumn="0"/>
-            </w:pPr>
-          </w:p>
-        </w:tc>
-        <w:tc>
-          <w:tcPr>
-            <w:tcW w:w="0" w:type="auto"/>
+            <w:tcW w:w="3962" w:type="dxa"/>
+          </w:tcPr>
+          <w:p>
+            <w:pPr>
+              <w:cnfStyle w:val="000000000000" w:firstRow="0" w:lastRow="0" w:firstColumn="0" w:lastColumn="0" w:oddVBand="0" w:evenVBand="0" w:oddHBand="0" w:evenHBand="0" w:firstRowFirstColumn="0" w:firstRowLastColumn="0" w:lastRowFirstColumn="0" w:lastRowLastColumn="0"/>
+            </w:pPr>
+          </w:p>
+        </w:tc>
+        <w:tc>
+          <w:tcPr>
+            <w:tcW w:w="2791" w:type="dxa"/>
+          </w:tcPr>
+          <w:p>
+            <w:pPr>
+              <w:cnfStyle w:val="000000000000" w:firstRow="0" w:lastRow="0" w:firstColumn="0" w:lastColumn="0" w:oddVBand="0" w:evenVBand="0" w:oddHBand="0" w:evenHBand="0" w:firstRowFirstColumn="0" w:firstRowLastColumn="0" w:lastRowFirstColumn="0" w:lastRowLastColumn="0"/>
+            </w:pPr>
+          </w:p>
+        </w:tc>
+        <w:tc>
+          <w:tcPr>
+            <w:tcW w:w="1191" w:type="dxa"/>
           </w:tcPr>
           <w:p>
             <w:pPr>
@@ -776,6 +911,119 @@
     </w:lvl>
   </w:abstractNum>
   <w:abstractNum w:abstractNumId="1" w15:restartNumberingAfterBreak="0">
+    <w:nsid w:val="473F72F2"/>
+    <w:multiLevelType w:val="hybridMultilevel"/>
+    <w:tmpl w:val="53EE4810"/>
+    <w:lvl w:ilvl="0" w:tplc="3A60FC94">
+      <w:start w:val="15"/>
+      <w:numFmt w:val="bullet"/>
+      <w:lvlText w:val="-"/>
+      <w:lvlJc w:val="left"/>
+      <w:pPr>
+        <w:ind w:left="720" w:hanging="360"/>
+      </w:pPr>
+      <w:rPr>
+        <w:rFonts w:ascii="Aptos" w:eastAsiaTheme="minorHAnsi" w:hAnsi="Aptos" w:cstheme="minorBidi" w:hint="default"/>
+      </w:rPr>
+    </w:lvl>
+    <w:lvl w:ilvl="1" w:tplc="04130003" w:tentative="1">
+      <w:start w:val="1"/>
+      <w:numFmt w:val="bullet"/>
+      <w:lvlText w:val="o"/>
+      <w:lvlJc w:val="left"/>
+      <w:pPr>
+        <w:ind w:left="1440" w:hanging="360"/>
+      </w:pPr>
+      <w:rPr>
+        <w:rFonts w:ascii="Courier New" w:hAnsi="Courier New" w:cs="Courier New" w:hint="default"/>
+      </w:rPr>
+    </w:lvl>
+    <w:lvl w:ilvl="2" w:tplc="04130005" w:tentative="1">
+      <w:start w:val="1"/>
+      <w:numFmt w:val="bullet"/>
+      <w:lvlText w:val=""/>
+      <w:lvlJc w:val="left"/>
+      <w:pPr>
+        <w:ind w:left="2160" w:hanging="360"/>
+      </w:pPr>
+      <w:rPr>
+        <w:rFonts w:ascii="Wingdings" w:hAnsi="Wingdings" w:hint="default"/>
+      </w:rPr>
+    </w:lvl>
+    <w:lvl w:ilvl="3" w:tplc="04130001" w:tentative="1">
+      <w:start w:val="1"/>
+      <w:numFmt w:val="bullet"/>
+      <w:lvlText w:val=""/>
+      <w:lvlJc w:val="left"/>
+      <w:pPr>
+        <w:ind w:left="2880" w:hanging="360"/>
+      </w:pPr>
+      <w:rPr>
+        <w:rFonts w:ascii="Symbol" w:hAnsi="Symbol" w:hint="default"/>
+      </w:rPr>
+    </w:lvl>
+    <w:lvl w:ilvl="4" w:tplc="04130003" w:tentative="1">
+      <w:start w:val="1"/>
+      <w:numFmt w:val="bullet"/>
+      <w:lvlText w:val="o"/>
+      <w:lvlJc w:val="left"/>
+      <w:pPr>
+        <w:ind w:left="3600" w:hanging="360"/>
+      </w:pPr>
+      <w:rPr>
+        <w:rFonts w:ascii="Courier New" w:hAnsi="Courier New" w:cs="Courier New" w:hint="default"/>
+      </w:rPr>
+    </w:lvl>
+    <w:lvl w:ilvl="5" w:tplc="04130005" w:tentative="1">
+      <w:start w:val="1"/>
+      <w:numFmt w:val="bullet"/>
+      <w:lvlText w:val=""/>
+      <w:lvlJc w:val="left"/>
+      <w:pPr>
+        <w:ind w:left="4320" w:hanging="360"/>
+      </w:pPr>
+      <w:rPr>
+        <w:rFonts w:ascii="Wingdings" w:hAnsi="Wingdings" w:hint="default"/>
+      </w:rPr>
+    </w:lvl>
+    <w:lvl w:ilvl="6" w:tplc="04130001" w:tentative="1">
+      <w:start w:val="1"/>
+      <w:numFmt w:val="bullet"/>
+      <w:lvlText w:val=""/>
+      <w:lvlJc w:val="left"/>
+      <w:pPr>
+        <w:ind w:left="5040" w:hanging="360"/>
+      </w:pPr>
+      <w:rPr>
+        <w:rFonts w:ascii="Symbol" w:hAnsi="Symbol" w:hint="default"/>
+      </w:rPr>
+    </w:lvl>
+    <w:lvl w:ilvl="7" w:tplc="04130003" w:tentative="1">
+      <w:start w:val="1"/>
+      <w:numFmt w:val="bullet"/>
+      <w:lvlText w:val="o"/>
+      <w:lvlJc w:val="left"/>
+      <w:pPr>
+        <w:ind w:left="5760" w:hanging="360"/>
+      </w:pPr>
+      <w:rPr>
+        <w:rFonts w:ascii="Courier New" w:hAnsi="Courier New" w:cs="Courier New" w:hint="default"/>
+      </w:rPr>
+    </w:lvl>
+    <w:lvl w:ilvl="8" w:tplc="04130005" w:tentative="1">
+      <w:start w:val="1"/>
+      <w:numFmt w:val="bullet"/>
+      <w:lvlText w:val=""/>
+      <w:lvlJc w:val="left"/>
+      <w:pPr>
+        <w:ind w:left="6480" w:hanging="360"/>
+      </w:pPr>
+      <w:rPr>
+        <w:rFonts w:ascii="Wingdings" w:hAnsi="Wingdings" w:hint="default"/>
+      </w:rPr>
+    </w:lvl>
+  </w:abstractNum>
+  <w:abstractNum w:abstractNumId="2" w15:restartNumberingAfterBreak="0">
     <w:nsid w:val="67DF134C"/>
     <w:multiLevelType w:val="hybridMultilevel"/>
     <w:tmpl w:val="2E9EE640"/>
@@ -892,6 +1140,9 @@
     <w:abstractNumId w:val="0"/>
   </w:num>
   <w:num w:numId="2" w16cid:durableId="1974600085">
+    <w:abstractNumId w:val="2"/>
+  </w:num>
+  <w:num w:numId="3" w16cid:durableId="59716928">
     <w:abstractNumId w:val="1"/>
   </w:num>
 </w:numbering>

</xml_diff>

<commit_message>
van engels naar nederlands, Logo er beter in gezet(zitten nu op de balloon en de objecten
</commit_message>
<xml_diff>
--- a/Logboek.docx
+++ b/Logboek.docx
@@ -21,9 +21,9 @@
       </w:tblPr>
       <w:tblGrid>
         <w:gridCol w:w="1072"/>
-        <w:gridCol w:w="3932"/>
-        <w:gridCol w:w="2773"/>
-        <w:gridCol w:w="1239"/>
+        <w:gridCol w:w="3798"/>
+        <w:gridCol w:w="2689"/>
+        <w:gridCol w:w="1457"/>
       </w:tblGrid>
       <w:tr>
         <w:trPr>
@@ -185,7 +185,29 @@
               <w:t xml:space="preserve">- </w:t>
             </w:r>
             <w:r>
-              <w:t xml:space="preserve">Project concept voorleggen bij mvr Janssen en evetueel dingen aanpassen </w:t>
+              <w:t xml:space="preserve">Project concept voorleggen bij </w:t>
+            </w:r>
+            <w:proofErr w:type="spellStart"/>
+            <w:r>
+              <w:t>m</w:t>
+            </w:r>
+            <w:r>
+              <w:t>e</w:t>
+            </w:r>
+            <w:r>
+              <w:t>vr</w:t>
+            </w:r>
+            <w:proofErr w:type="spellEnd"/>
+            <w:r>
+              <w:t xml:space="preserve"> Janssen en </w:t>
+            </w:r>
+            <w:proofErr w:type="spellStart"/>
+            <w:r>
+              <w:t>evetueel</w:t>
+            </w:r>
+            <w:proofErr w:type="spellEnd"/>
+            <w:r>
+              <w:t xml:space="preserve"> dingen aanpassen </w:t>
             </w:r>
           </w:p>
         </w:tc>
@@ -731,6 +753,54 @@
             <w:pPr>
               <w:cnfStyle w:val="000000000000" w:firstRow="0" w:lastRow="0" w:firstColumn="0" w:lastColumn="0" w:oddVBand="0" w:evenVBand="0" w:oddHBand="0" w:evenHBand="0" w:firstRowFirstColumn="0" w:firstRowLastColumn="0" w:lastRowFirstColumn="0" w:lastRowLastColumn="0"/>
             </w:pPr>
+            <w:proofErr w:type="spellStart"/>
+            <w:r>
+              <w:t>Potions</w:t>
+            </w:r>
+            <w:proofErr w:type="spellEnd"/>
+            <w:r>
+              <w:t xml:space="preserve"> en </w:t>
+            </w:r>
+            <w:proofErr w:type="spellStart"/>
+            <w:r>
+              <w:t>powerups</w:t>
+            </w:r>
+            <w:proofErr w:type="spellEnd"/>
+            <w:r>
+              <w:t xml:space="preserve"> </w:t>
+            </w:r>
+            <w:proofErr w:type="spellStart"/>
+            <w:r>
+              <w:t>spawnen</w:t>
+            </w:r>
+            <w:proofErr w:type="spellEnd"/>
+            <w:r>
+              <w:t xml:space="preserve"> niet op elkaar. </w:t>
+            </w:r>
+          </w:p>
+          <w:p>
+            <w:pPr>
+              <w:cnfStyle w:val="000000000000" w:firstRow="0" w:lastRow="0" w:firstColumn="0" w:lastColumn="0" w:oddVBand="0" w:evenVBand="0" w:oddHBand="0" w:evenHBand="0" w:firstRowFirstColumn="0" w:firstRowLastColumn="0" w:lastRowFirstColumn="0" w:lastRowLastColumn="0"/>
+            </w:pPr>
+            <w:r>
+              <w:t xml:space="preserve">Je kan nu als je een </w:t>
+            </w:r>
+            <w:proofErr w:type="spellStart"/>
+            <w:r>
+              <w:t>powerup</w:t>
+            </w:r>
+            <w:proofErr w:type="spellEnd"/>
+            <w:r>
+              <w:t xml:space="preserve"> oppakt dubbel springen. Er zijn sounds </w:t>
+            </w:r>
+            <w:proofErr w:type="spellStart"/>
+            <w:r>
+              <w:t>effects</w:t>
+            </w:r>
+            <w:proofErr w:type="spellEnd"/>
+            <w:r>
+              <w:t xml:space="preserve"> toegevoegd</w:t>
+            </w:r>
           </w:p>
         </w:tc>
         <w:tc>
@@ -741,6 +811,9 @@
             <w:pPr>
               <w:cnfStyle w:val="000000000000" w:firstRow="0" w:lastRow="0" w:firstColumn="0" w:lastColumn="0" w:oddVBand="0" w:evenVBand="0" w:oddHBand="0" w:evenHBand="0" w:firstRowFirstColumn="0" w:firstRowLastColumn="0" w:lastRowFirstColumn="0" w:lastRowLastColumn="0"/>
             </w:pPr>
+            <w:r>
+              <w:t>Ja en nee: Ik heb nog geen tijd gehad voor het beginscherm</w:t>
+            </w:r>
           </w:p>
         </w:tc>
       </w:tr>
@@ -750,7 +823,11 @@
             <w:cnfStyle w:val="001000000000" w:firstRow="0" w:lastRow="0" w:firstColumn="1" w:lastColumn="0" w:oddVBand="0" w:evenVBand="0" w:oddHBand="0" w:evenHBand="0" w:firstRowFirstColumn="0" w:firstRowLastColumn="0" w:lastRowFirstColumn="0" w:lastRowLastColumn="0"/>
             <w:tcW w:w="0" w:type="auto"/>
           </w:tcPr>
-          <w:p/>
+          <w:p>
+            <w:r>
+              <w:t>19-01-26</w:t>
+            </w:r>
+          </w:p>
         </w:tc>
         <w:tc>
           <w:tcPr>
@@ -760,6 +837,33 @@
             <w:pPr>
               <w:cnfStyle w:val="000000000000" w:firstRow="0" w:lastRow="0" w:firstColumn="0" w:lastColumn="0" w:oddVBand="0" w:evenVBand="0" w:oddHBand="0" w:evenHBand="0" w:firstRowFirstColumn="0" w:firstRowLastColumn="0" w:lastRowFirstColumn="0" w:lastRowLastColumn="0"/>
             </w:pPr>
+            <w:r>
+              <w:t>-Er voor zorgen dat er een beginscherm komt waar je de moeilijkheidsgraad kan kiezen</w:t>
+            </w:r>
+          </w:p>
+          <w:p>
+            <w:pPr>
+              <w:cnfStyle w:val="000000000000" w:firstRow="0" w:lastRow="0" w:firstColumn="0" w:lastColumn="0" w:oddVBand="0" w:evenVBand="0" w:oddHBand="0" w:evenHBand="0" w:firstRowFirstColumn="0" w:firstRowLastColumn="0" w:lastRowFirstColumn="0" w:lastRowLastColumn="0"/>
+            </w:pPr>
+            <w:r>
+              <w:t xml:space="preserve">-Als de gebruiker 10 </w:t>
+            </w:r>
+            <w:proofErr w:type="spellStart"/>
+            <w:r>
+              <w:t>potions</w:t>
+            </w:r>
+            <w:proofErr w:type="spellEnd"/>
+            <w:r>
+              <w:t xml:space="preserve"> heeft opgepakt dan krijg je een scherm te zien dat je heb gewonnen</w:t>
+            </w:r>
+          </w:p>
+          <w:p>
+            <w:pPr>
+              <w:cnfStyle w:val="000000000000" w:firstRow="0" w:lastRow="0" w:firstColumn="0" w:lastColumn="0" w:oddVBand="0" w:evenVBand="0" w:oddHBand="0" w:evenHBand="0" w:firstRowFirstColumn="0" w:firstRowLastColumn="0" w:lastRowFirstColumn="0" w:lastRowLastColumn="0"/>
+            </w:pPr>
+            <w:r>
+              <w:t>- met mevr. Janssen een review plannen</w:t>
+            </w:r>
           </w:p>
         </w:tc>
         <w:tc>
@@ -911,6 +1015,119 @@
     </w:lvl>
   </w:abstractNum>
   <w:abstractNum w:abstractNumId="1" w15:restartNumberingAfterBreak="0">
+    <w:nsid w:val="3F986BF1"/>
+    <w:multiLevelType w:val="hybridMultilevel"/>
+    <w:tmpl w:val="A6FCBA54"/>
+    <w:lvl w:ilvl="0" w:tplc="D84C7F7E">
+      <w:start w:val="19"/>
+      <w:numFmt w:val="bullet"/>
+      <w:lvlText w:val="-"/>
+      <w:lvlJc w:val="left"/>
+      <w:pPr>
+        <w:ind w:left="720" w:hanging="360"/>
+      </w:pPr>
+      <w:rPr>
+        <w:rFonts w:ascii="Aptos" w:eastAsiaTheme="minorHAnsi" w:hAnsi="Aptos" w:cstheme="minorBidi" w:hint="default"/>
+      </w:rPr>
+    </w:lvl>
+    <w:lvl w:ilvl="1" w:tplc="04130003" w:tentative="1">
+      <w:start w:val="1"/>
+      <w:numFmt w:val="bullet"/>
+      <w:lvlText w:val="o"/>
+      <w:lvlJc w:val="left"/>
+      <w:pPr>
+        <w:ind w:left="1440" w:hanging="360"/>
+      </w:pPr>
+      <w:rPr>
+        <w:rFonts w:ascii="Courier New" w:hAnsi="Courier New" w:cs="Courier New" w:hint="default"/>
+      </w:rPr>
+    </w:lvl>
+    <w:lvl w:ilvl="2" w:tplc="04130005" w:tentative="1">
+      <w:start w:val="1"/>
+      <w:numFmt w:val="bullet"/>
+      <w:lvlText w:val=""/>
+      <w:lvlJc w:val="left"/>
+      <w:pPr>
+        <w:ind w:left="2160" w:hanging="360"/>
+      </w:pPr>
+      <w:rPr>
+        <w:rFonts w:ascii="Wingdings" w:hAnsi="Wingdings" w:hint="default"/>
+      </w:rPr>
+    </w:lvl>
+    <w:lvl w:ilvl="3" w:tplc="04130001" w:tentative="1">
+      <w:start w:val="1"/>
+      <w:numFmt w:val="bullet"/>
+      <w:lvlText w:val=""/>
+      <w:lvlJc w:val="left"/>
+      <w:pPr>
+        <w:ind w:left="2880" w:hanging="360"/>
+      </w:pPr>
+      <w:rPr>
+        <w:rFonts w:ascii="Symbol" w:hAnsi="Symbol" w:hint="default"/>
+      </w:rPr>
+    </w:lvl>
+    <w:lvl w:ilvl="4" w:tplc="04130003" w:tentative="1">
+      <w:start w:val="1"/>
+      <w:numFmt w:val="bullet"/>
+      <w:lvlText w:val="o"/>
+      <w:lvlJc w:val="left"/>
+      <w:pPr>
+        <w:ind w:left="3600" w:hanging="360"/>
+      </w:pPr>
+      <w:rPr>
+        <w:rFonts w:ascii="Courier New" w:hAnsi="Courier New" w:cs="Courier New" w:hint="default"/>
+      </w:rPr>
+    </w:lvl>
+    <w:lvl w:ilvl="5" w:tplc="04130005" w:tentative="1">
+      <w:start w:val="1"/>
+      <w:numFmt w:val="bullet"/>
+      <w:lvlText w:val=""/>
+      <w:lvlJc w:val="left"/>
+      <w:pPr>
+        <w:ind w:left="4320" w:hanging="360"/>
+      </w:pPr>
+      <w:rPr>
+        <w:rFonts w:ascii="Wingdings" w:hAnsi="Wingdings" w:hint="default"/>
+      </w:rPr>
+    </w:lvl>
+    <w:lvl w:ilvl="6" w:tplc="04130001" w:tentative="1">
+      <w:start w:val="1"/>
+      <w:numFmt w:val="bullet"/>
+      <w:lvlText w:val=""/>
+      <w:lvlJc w:val="left"/>
+      <w:pPr>
+        <w:ind w:left="5040" w:hanging="360"/>
+      </w:pPr>
+      <w:rPr>
+        <w:rFonts w:ascii="Symbol" w:hAnsi="Symbol" w:hint="default"/>
+      </w:rPr>
+    </w:lvl>
+    <w:lvl w:ilvl="7" w:tplc="04130003" w:tentative="1">
+      <w:start w:val="1"/>
+      <w:numFmt w:val="bullet"/>
+      <w:lvlText w:val="o"/>
+      <w:lvlJc w:val="left"/>
+      <w:pPr>
+        <w:ind w:left="5760" w:hanging="360"/>
+      </w:pPr>
+      <w:rPr>
+        <w:rFonts w:ascii="Courier New" w:hAnsi="Courier New" w:cs="Courier New" w:hint="default"/>
+      </w:rPr>
+    </w:lvl>
+    <w:lvl w:ilvl="8" w:tplc="04130005" w:tentative="1">
+      <w:start w:val="1"/>
+      <w:numFmt w:val="bullet"/>
+      <w:lvlText w:val=""/>
+      <w:lvlJc w:val="left"/>
+      <w:pPr>
+        <w:ind w:left="6480" w:hanging="360"/>
+      </w:pPr>
+      <w:rPr>
+        <w:rFonts w:ascii="Wingdings" w:hAnsi="Wingdings" w:hint="default"/>
+      </w:rPr>
+    </w:lvl>
+  </w:abstractNum>
+  <w:abstractNum w:abstractNumId="2" w15:restartNumberingAfterBreak="0">
     <w:nsid w:val="473F72F2"/>
     <w:multiLevelType w:val="hybridMultilevel"/>
     <w:tmpl w:val="53EE4810"/>
@@ -1023,7 +1240,7 @@
       </w:rPr>
     </w:lvl>
   </w:abstractNum>
-  <w:abstractNum w:abstractNumId="2" w15:restartNumberingAfterBreak="0">
+  <w:abstractNum w:abstractNumId="3" w15:restartNumberingAfterBreak="0">
     <w:nsid w:val="67DF134C"/>
     <w:multiLevelType w:val="hybridMultilevel"/>
     <w:tmpl w:val="2E9EE640"/>
@@ -1140,9 +1357,12 @@
     <w:abstractNumId w:val="0"/>
   </w:num>
   <w:num w:numId="2" w16cid:durableId="1974600085">
+    <w:abstractNumId w:val="3"/>
+  </w:num>
+  <w:num w:numId="3" w16cid:durableId="59716928">
     <w:abstractNumId w:val="2"/>
   </w:num>
-  <w:num w:numId="3" w16cid:durableId="59716928">
+  <w:num w:numId="4" w16cid:durableId="1468233621">
     <w:abstractNumId w:val="1"/>
   </w:num>
 </w:numbering>

</xml_diff>

<commit_message>
add de feedback van mvr Jacobs, Er is een input veld zodat de gebrukekr zelf een hoeveelheid potions kan kiezen, vertaalt van het engels naar nederlands en het logo op objecten geplaatst
</commit_message>
<xml_diff>
--- a/Logboek.docx
+++ b/Logboek.docx
@@ -16,18 +16,19 @@
     <w:tbl>
       <w:tblPr>
         <w:tblStyle w:val="Rastertabel1licht"/>
-        <w:tblW w:w="0" w:type="auto"/>
+        <w:tblW w:w="9182" w:type="dxa"/>
         <w:tblLook w:val="04A0" w:firstRow="1" w:lastRow="0" w:firstColumn="1" w:lastColumn="0" w:noHBand="0" w:noVBand="1"/>
       </w:tblPr>
       <w:tblGrid>
-        <w:gridCol w:w="1072"/>
-        <w:gridCol w:w="3798"/>
-        <w:gridCol w:w="2689"/>
-        <w:gridCol w:w="1457"/>
+        <w:gridCol w:w="1091"/>
+        <w:gridCol w:w="3837"/>
+        <w:gridCol w:w="2770"/>
+        <w:gridCol w:w="1484"/>
       </w:tblGrid>
       <w:tr>
         <w:trPr>
           <w:cnfStyle w:val="100000000000" w:firstRow="1" w:lastRow="0" w:firstColumn="0" w:lastColumn="0" w:oddVBand="0" w:evenVBand="0" w:oddHBand="0" w:evenHBand="0" w:firstRowFirstColumn="0" w:firstRowLastColumn="0" w:lastRowFirstColumn="0" w:lastRowLastColumn="0"/>
+          <w:trHeight w:val="276"/>
         </w:trPr>
         <w:tc>
           <w:tcPr>
@@ -42,7 +43,7 @@
         </w:tc>
         <w:tc>
           <w:tcPr>
-            <w:tcW w:w="3962" w:type="dxa"/>
+            <w:tcW w:w="3837" w:type="dxa"/>
           </w:tcPr>
           <w:p>
             <w:pPr>
@@ -55,7 +56,7 @@
         </w:tc>
         <w:tc>
           <w:tcPr>
-            <w:tcW w:w="2791" w:type="dxa"/>
+            <w:tcW w:w="2770" w:type="dxa"/>
           </w:tcPr>
           <w:p>
             <w:pPr>
@@ -68,7 +69,7 @@
         </w:tc>
         <w:tc>
           <w:tcPr>
-            <w:tcW w:w="1191" w:type="dxa"/>
+            <w:tcW w:w="1484" w:type="dxa"/>
           </w:tcPr>
           <w:p>
             <w:pPr>
@@ -81,6 +82,9 @@
         </w:tc>
       </w:tr>
       <w:tr>
+        <w:trPr>
+          <w:trHeight w:val="553"/>
+        </w:trPr>
         <w:tc>
           <w:tcPr>
             <w:cnfStyle w:val="001000000000" w:firstRow="0" w:lastRow="0" w:firstColumn="1" w:lastColumn="0" w:oddVBand="0" w:evenVBand="0" w:oddHBand="0" w:evenHBand="0" w:firstRowFirstColumn="0" w:firstRowLastColumn="0" w:lastRowFirstColumn="0" w:lastRowLastColumn="0"/>
@@ -100,7 +104,7 @@
         </w:tc>
         <w:tc>
           <w:tcPr>
-            <w:tcW w:w="3962" w:type="dxa"/>
+            <w:tcW w:w="3837" w:type="dxa"/>
           </w:tcPr>
           <w:p>
             <w:pPr>
@@ -116,7 +120,7 @@
         </w:tc>
         <w:tc>
           <w:tcPr>
-            <w:tcW w:w="2791" w:type="dxa"/>
+            <w:tcW w:w="2770" w:type="dxa"/>
           </w:tcPr>
           <w:p>
             <w:pPr>
@@ -129,7 +133,7 @@
         </w:tc>
         <w:tc>
           <w:tcPr>
-            <w:tcW w:w="1191" w:type="dxa"/>
+            <w:tcW w:w="1484" w:type="dxa"/>
           </w:tcPr>
           <w:p>
             <w:pPr>
@@ -142,6 +146,9 @@
         </w:tc>
       </w:tr>
       <w:tr>
+        <w:trPr>
+          <w:trHeight w:val="1131"/>
+        </w:trPr>
         <w:tc>
           <w:tcPr>
             <w:cnfStyle w:val="001000000000" w:firstRow="0" w:lastRow="0" w:firstColumn="1" w:lastColumn="0" w:oddVBand="0" w:evenVBand="0" w:oddHBand="0" w:evenHBand="0" w:firstRowFirstColumn="0" w:firstRowLastColumn="0" w:lastRowFirstColumn="0" w:lastRowLastColumn="0"/>
@@ -167,7 +174,7 @@
         </w:tc>
         <w:tc>
           <w:tcPr>
-            <w:tcW w:w="3962" w:type="dxa"/>
+            <w:tcW w:w="3837" w:type="dxa"/>
           </w:tcPr>
           <w:p>
             <w:pPr>
@@ -187,25 +194,15 @@
             <w:r>
               <w:t xml:space="preserve">Project concept voorleggen bij </w:t>
             </w:r>
-            <w:proofErr w:type="spellStart"/>
-            <w:r>
-              <w:t>m</w:t>
-            </w:r>
-            <w:r>
-              <w:t>e</w:t>
-            </w:r>
-            <w:r>
-              <w:t>vr</w:t>
-            </w:r>
-            <w:proofErr w:type="spellEnd"/>
+            <w:r>
+              <w:t>mevr.</w:t>
+            </w:r>
             <w:r>
               <w:t xml:space="preserve"> Janssen en </w:t>
             </w:r>
-            <w:proofErr w:type="spellStart"/>
-            <w:r>
-              <w:t>evetueel</w:t>
-            </w:r>
-            <w:proofErr w:type="spellEnd"/>
+            <w:r>
+              <w:t>eventueel</w:t>
+            </w:r>
             <w:r>
               <w:t xml:space="preserve"> dingen aanpassen </w:t>
             </w:r>
@@ -213,7 +210,7 @@
         </w:tc>
         <w:tc>
           <w:tcPr>
-            <w:tcW w:w="2791" w:type="dxa"/>
+            <w:tcW w:w="2770" w:type="dxa"/>
           </w:tcPr>
           <w:p>
             <w:pPr>
@@ -231,13 +228,19 @@
               <w:cnfStyle w:val="000000000000" w:firstRow="0" w:lastRow="0" w:firstColumn="0" w:lastColumn="0" w:oddVBand="0" w:evenVBand="0" w:oddHBand="0" w:evenHBand="0" w:firstRowFirstColumn="0" w:firstRowLastColumn="0" w:lastRowFirstColumn="0" w:lastRowLastColumn="0"/>
             </w:pPr>
             <w:r>
-              <w:t>Besproken met Paul over mijn project concept (goedgekeurd)</w:t>
-            </w:r>
-          </w:p>
-        </w:tc>
-        <w:tc>
-          <w:tcPr>
-            <w:tcW w:w="1191" w:type="dxa"/>
+              <w:t xml:space="preserve">Besproken met Paul over mijn project concept </w:t>
+            </w:r>
+            <w:r>
+              <w:t xml:space="preserve">(1) </w:t>
+            </w:r>
+            <w:r>
+              <w:t>(goedgekeurd)</w:t>
+            </w:r>
+          </w:p>
+        </w:tc>
+        <w:tc>
+          <w:tcPr>
+            <w:tcW w:w="1484" w:type="dxa"/>
           </w:tcPr>
           <w:p>
             <w:pPr>
@@ -263,6 +266,9 @@
         </w:tc>
       </w:tr>
       <w:tr>
+        <w:trPr>
+          <w:trHeight w:val="276"/>
+        </w:trPr>
         <w:tc>
           <w:tcPr>
             <w:cnfStyle w:val="001000000000" w:firstRow="0" w:lastRow="0" w:firstColumn="1" w:lastColumn="0" w:oddVBand="0" w:evenVBand="0" w:oddHBand="0" w:evenHBand="0" w:firstRowFirstColumn="0" w:firstRowLastColumn="0" w:lastRowFirstColumn="0" w:lastRowLastColumn="0"/>
@@ -276,27 +282,27 @@
         </w:tc>
         <w:tc>
           <w:tcPr>
-            <w:tcW w:w="3962" w:type="dxa"/>
-          </w:tcPr>
-          <w:p>
-            <w:pPr>
-              <w:cnfStyle w:val="000000000000" w:firstRow="0" w:lastRow="0" w:firstColumn="0" w:lastColumn="0" w:oddVBand="0" w:evenVBand="0" w:oddHBand="0" w:evenHBand="0" w:firstRowFirstColumn="0" w:firstRowLastColumn="0" w:lastRowFirstColumn="0" w:lastRowLastColumn="0"/>
-            </w:pPr>
-          </w:p>
-        </w:tc>
-        <w:tc>
-          <w:tcPr>
-            <w:tcW w:w="2791" w:type="dxa"/>
-          </w:tcPr>
-          <w:p>
-            <w:pPr>
-              <w:cnfStyle w:val="000000000000" w:firstRow="0" w:lastRow="0" w:firstColumn="0" w:lastColumn="0" w:oddVBand="0" w:evenVBand="0" w:oddHBand="0" w:evenHBand="0" w:firstRowFirstColumn="0" w:firstRowLastColumn="0" w:lastRowFirstColumn="0" w:lastRowLastColumn="0"/>
-            </w:pPr>
-          </w:p>
-        </w:tc>
-        <w:tc>
-          <w:tcPr>
-            <w:tcW w:w="1191" w:type="dxa"/>
+            <w:tcW w:w="3837" w:type="dxa"/>
+          </w:tcPr>
+          <w:p>
+            <w:pPr>
+              <w:cnfStyle w:val="000000000000" w:firstRow="0" w:lastRow="0" w:firstColumn="0" w:lastColumn="0" w:oddVBand="0" w:evenVBand="0" w:oddHBand="0" w:evenHBand="0" w:firstRowFirstColumn="0" w:firstRowLastColumn="0" w:lastRowFirstColumn="0" w:lastRowLastColumn="0"/>
+            </w:pPr>
+          </w:p>
+        </w:tc>
+        <w:tc>
+          <w:tcPr>
+            <w:tcW w:w="2770" w:type="dxa"/>
+          </w:tcPr>
+          <w:p>
+            <w:pPr>
+              <w:cnfStyle w:val="000000000000" w:firstRow="0" w:lastRow="0" w:firstColumn="0" w:lastColumn="0" w:oddVBand="0" w:evenVBand="0" w:oddHBand="0" w:evenHBand="0" w:firstRowFirstColumn="0" w:firstRowLastColumn="0" w:lastRowFirstColumn="0" w:lastRowLastColumn="0"/>
+            </w:pPr>
+          </w:p>
+        </w:tc>
+        <w:tc>
+          <w:tcPr>
+            <w:tcW w:w="1484" w:type="dxa"/>
           </w:tcPr>
           <w:p>
             <w:pPr>
@@ -306,6 +312,9 @@
         </w:tc>
       </w:tr>
       <w:tr>
+        <w:trPr>
+          <w:trHeight w:val="1407"/>
+        </w:trPr>
         <w:tc>
           <w:tcPr>
             <w:cnfStyle w:val="001000000000" w:firstRow="0" w:lastRow="0" w:firstColumn="1" w:lastColumn="0" w:oddVBand="0" w:evenVBand="0" w:oddHBand="0" w:evenHBand="0" w:firstRowFirstColumn="0" w:firstRowLastColumn="0" w:lastRowFirstColumn="0" w:lastRowLastColumn="0"/>
@@ -328,7 +337,7 @@
         </w:tc>
         <w:tc>
           <w:tcPr>
-            <w:tcW w:w="3962" w:type="dxa"/>
+            <w:tcW w:w="3837" w:type="dxa"/>
           </w:tcPr>
           <w:p>
             <w:pPr>
@@ -345,19 +354,15 @@
             <w:r>
               <w:t xml:space="preserve">-De gebruiker kan de </w:t>
             </w:r>
-            <w:proofErr w:type="spellStart"/>
-            <w:r>
-              <w:t>Player</w:t>
-            </w:r>
-            <w:proofErr w:type="spellEnd"/>
+            <w:r>
+              <w:t>speler</w:t>
+            </w:r>
             <w:r>
               <w:t xml:space="preserve"> </w:t>
             </w:r>
-            <w:proofErr w:type="spellStart"/>
-            <w:r>
-              <w:t>beweegn</w:t>
-            </w:r>
-            <w:proofErr w:type="spellEnd"/>
+            <w:r>
+              <w:t>bewegen</w:t>
+            </w:r>
             <w:r>
               <w:t xml:space="preserve"> en de speler kan het speelveld niet uit bewegen</w:t>
             </w:r>
@@ -365,7 +370,7 @@
         </w:tc>
         <w:tc>
           <w:tcPr>
-            <w:tcW w:w="2791" w:type="dxa"/>
+            <w:tcW w:w="2770" w:type="dxa"/>
           </w:tcPr>
           <w:p>
             <w:pPr>
@@ -386,7 +391,7 @@
         </w:tc>
         <w:tc>
           <w:tcPr>
-            <w:tcW w:w="1191" w:type="dxa"/>
+            <w:tcW w:w="1484" w:type="dxa"/>
           </w:tcPr>
           <w:p>
             <w:pPr>
@@ -399,6 +404,9 @@
         </w:tc>
       </w:tr>
       <w:tr>
+        <w:trPr>
+          <w:trHeight w:val="1684"/>
+        </w:trPr>
         <w:tc>
           <w:tcPr>
             <w:cnfStyle w:val="001000000000" w:firstRow="0" w:lastRow="0" w:firstColumn="1" w:lastColumn="0" w:oddVBand="0" w:evenVBand="0" w:oddHBand="0" w:evenHBand="0" w:firstRowFirstColumn="0" w:firstRowLastColumn="0" w:lastRowFirstColumn="0" w:lastRowLastColumn="0"/>
@@ -412,113 +420,61 @@
         </w:tc>
         <w:tc>
           <w:tcPr>
-            <w:tcW w:w="3962" w:type="dxa"/>
-          </w:tcPr>
-          <w:p>
-            <w:pPr>
-              <w:cnfStyle w:val="000000000000" w:firstRow="0" w:lastRow="0" w:firstColumn="0" w:lastColumn="0" w:oddVBand="0" w:evenVBand="0" w:oddHBand="0" w:evenHBand="0" w:firstRowFirstColumn="0" w:firstRowLastColumn="0" w:lastRowFirstColumn="0" w:lastRowLastColumn="0"/>
-            </w:pPr>
-            <w:r>
-              <w:t xml:space="preserve">- Platformen </w:t>
-            </w:r>
-            <w:proofErr w:type="spellStart"/>
-            <w:r>
-              <w:t>spawnen</w:t>
-            </w:r>
-            <w:proofErr w:type="spellEnd"/>
-            <w:r>
-              <w:t xml:space="preserve"> random aan de boven kant van het speelveld</w:t>
-            </w:r>
-          </w:p>
-          <w:p>
-            <w:pPr>
-              <w:cnfStyle w:val="000000000000" w:firstRow="0" w:lastRow="0" w:firstColumn="0" w:lastColumn="0" w:oddVBand="0" w:evenVBand="0" w:oddHBand="0" w:evenHBand="0" w:firstRowFirstColumn="0" w:firstRowLastColumn="0" w:lastRowFirstColumn="0" w:lastRowLastColumn="0"/>
-            </w:pPr>
-            <w:r>
-              <w:t xml:space="preserve">-Objecten </w:t>
-            </w:r>
-            <w:proofErr w:type="spellStart"/>
-            <w:r>
-              <w:t>spawnen</w:t>
-            </w:r>
-            <w:proofErr w:type="spellEnd"/>
-            <w:r>
-              <w:t xml:space="preserve"> random op de platformen </w:t>
-            </w:r>
-          </w:p>
-          <w:p>
-            <w:pPr>
-              <w:cnfStyle w:val="000000000000" w:firstRow="0" w:lastRow="0" w:firstColumn="0" w:lastColumn="0" w:oddVBand="0" w:evenVBand="0" w:oddHBand="0" w:evenHBand="0" w:firstRowFirstColumn="0" w:firstRowLastColumn="0" w:lastRowFirstColumn="0" w:lastRowLastColumn="0"/>
-            </w:pPr>
-            <w:r>
-              <w:t>-</w:t>
-            </w:r>
-            <w:proofErr w:type="spellStart"/>
-            <w:r>
-              <w:t>Potions</w:t>
-            </w:r>
-            <w:proofErr w:type="spellEnd"/>
+            <w:tcW w:w="3837" w:type="dxa"/>
+          </w:tcPr>
+          <w:p>
+            <w:pPr>
+              <w:cnfStyle w:val="000000000000" w:firstRow="0" w:lastRow="0" w:firstColumn="0" w:lastColumn="0" w:oddVBand="0" w:evenVBand="0" w:oddHBand="0" w:evenHBand="0" w:firstRowFirstColumn="0" w:firstRowLastColumn="0" w:lastRowFirstColumn="0" w:lastRowLastColumn="0"/>
+            </w:pPr>
+            <w:r>
+              <w:t>- Platformen spawnen random aan de boven kant van het speelveld</w:t>
+            </w:r>
+          </w:p>
+          <w:p>
+            <w:pPr>
+              <w:cnfStyle w:val="000000000000" w:firstRow="0" w:lastRow="0" w:firstColumn="0" w:lastColumn="0" w:oddVBand="0" w:evenVBand="0" w:oddHBand="0" w:evenHBand="0" w:firstRowFirstColumn="0" w:firstRowLastColumn="0" w:lastRowFirstColumn="0" w:lastRowLastColumn="0"/>
+            </w:pPr>
+            <w:r>
+              <w:t xml:space="preserve">-Objecten spawnen random op de platformen </w:t>
+            </w:r>
+          </w:p>
+          <w:p>
+            <w:pPr>
+              <w:cnfStyle w:val="000000000000" w:firstRow="0" w:lastRow="0" w:firstColumn="0" w:lastColumn="0" w:oddVBand="0" w:evenVBand="0" w:oddHBand="0" w:evenHBand="0" w:firstRowFirstColumn="0" w:firstRowLastColumn="0" w:lastRowFirstColumn="0" w:lastRowLastColumn="0"/>
+            </w:pPr>
+            <w:r>
+              <w:t>-Potions spawnen ook random op de platformen</w:t>
+            </w:r>
+          </w:p>
+        </w:tc>
+        <w:tc>
+          <w:tcPr>
+            <w:tcW w:w="2770" w:type="dxa"/>
+          </w:tcPr>
+          <w:p>
+            <w:pPr>
+              <w:cnfStyle w:val="000000000000" w:firstRow="0" w:lastRow="0" w:firstColumn="0" w:lastColumn="0" w:oddVBand="0" w:evenVBand="0" w:oddHBand="0" w:evenHBand="0" w:firstRowFirstColumn="0" w:firstRowLastColumn="0" w:lastRowFirstColumn="0" w:lastRowLastColumn="0"/>
+            </w:pPr>
+            <w:r>
+              <w:t>Platformen spawnen op de rand</w:t>
+            </w:r>
+            <w:r>
+              <w:t>o</w:t>
+            </w:r>
+            <w:r>
+              <w:t>m plek net</w:t>
+            </w:r>
             <w:r>
               <w:t xml:space="preserve"> </w:t>
             </w:r>
-            <w:proofErr w:type="spellStart"/>
-            <w:r>
-              <w:t>spawnen</w:t>
-            </w:r>
-            <w:proofErr w:type="spellEnd"/>
-            <w:r>
-              <w:t xml:space="preserve"> ook random op de platformen</w:t>
-            </w:r>
-          </w:p>
-        </w:tc>
-        <w:tc>
-          <w:tcPr>
-            <w:tcW w:w="2791" w:type="dxa"/>
-          </w:tcPr>
-          <w:p>
-            <w:pPr>
-              <w:cnfStyle w:val="000000000000" w:firstRow="0" w:lastRow="0" w:firstColumn="0" w:lastColumn="0" w:oddVBand="0" w:evenVBand="0" w:oddHBand="0" w:evenHBand="0" w:firstRowFirstColumn="0" w:firstRowLastColumn="0" w:lastRowFirstColumn="0" w:lastRowLastColumn="0"/>
-            </w:pPr>
-            <w:r>
-              <w:t xml:space="preserve">Platformen </w:t>
-            </w:r>
-            <w:proofErr w:type="spellStart"/>
-            <w:r>
-              <w:t>spawnen</w:t>
-            </w:r>
-            <w:proofErr w:type="spellEnd"/>
-            <w:r>
-              <w:t xml:space="preserve"> op de </w:t>
-            </w:r>
-            <w:proofErr w:type="spellStart"/>
-            <w:r>
-              <w:t>randm</w:t>
-            </w:r>
-            <w:proofErr w:type="spellEnd"/>
-            <w:r>
-              <w:t xml:space="preserve"> plek </w:t>
-            </w:r>
-            <w:proofErr w:type="spellStart"/>
-            <w:r>
-              <w:t>netzoals</w:t>
-            </w:r>
-            <w:proofErr w:type="spellEnd"/>
-            <w:r>
-              <w:t xml:space="preserve"> de </w:t>
-            </w:r>
-            <w:proofErr w:type="spellStart"/>
-            <w:r>
-              <w:t>potions</w:t>
-            </w:r>
-            <w:proofErr w:type="spellEnd"/>
-            <w:r>
-              <w:t xml:space="preserve"> en objecten</w:t>
-            </w:r>
-          </w:p>
-        </w:tc>
-        <w:tc>
-          <w:tcPr>
-            <w:tcW w:w="1191" w:type="dxa"/>
+            <w:r>
+              <w:t>zoals de potions en objecten</w:t>
+            </w:r>
+          </w:p>
+        </w:tc>
+        <w:tc>
+          <w:tcPr>
+            <w:tcW w:w="1484" w:type="dxa"/>
           </w:tcPr>
           <w:p>
             <w:pPr>
@@ -531,6 +487,9 @@
         </w:tc>
       </w:tr>
       <w:tr>
+        <w:trPr>
+          <w:trHeight w:val="2526"/>
+        </w:trPr>
         <w:tc>
           <w:tcPr>
             <w:cnfStyle w:val="001000000000" w:firstRow="0" w:lastRow="0" w:firstColumn="1" w:lastColumn="0" w:oddVBand="0" w:evenVBand="0" w:oddHBand="0" w:evenHBand="0" w:firstRowFirstColumn="0" w:firstRowLastColumn="0" w:lastRowFirstColumn="0" w:lastRowLastColumn="0"/>
@@ -544,7 +503,7 @@
         </w:tc>
         <w:tc>
           <w:tcPr>
-            <w:tcW w:w="3962" w:type="dxa"/>
+            <w:tcW w:w="3837" w:type="dxa"/>
           </w:tcPr>
           <w:p>
             <w:pPr>
@@ -559,99 +518,59 @@
               <w:cnfStyle w:val="000000000000" w:firstRow="0" w:lastRow="0" w:firstColumn="0" w:lastColumn="0" w:oddVBand="0" w:evenVBand="0" w:oddHBand="0" w:evenHBand="0" w:firstRowFirstColumn="0" w:firstRowLastColumn="0" w:lastRowFirstColumn="0" w:lastRowLastColumn="0"/>
             </w:pPr>
             <w:r>
-              <w:t xml:space="preserve">-Power ups </w:t>
-            </w:r>
-            <w:proofErr w:type="spellStart"/>
-            <w:r>
-              <w:t>spawnen</w:t>
-            </w:r>
-            <w:proofErr w:type="spellEnd"/>
-            <w:r>
-              <w:t xml:space="preserve"> random </w:t>
-            </w:r>
-          </w:p>
-        </w:tc>
-        <w:tc>
-          <w:tcPr>
-            <w:tcW w:w="2791" w:type="dxa"/>
-          </w:tcPr>
-          <w:p>
-            <w:pPr>
-              <w:cnfStyle w:val="000000000000" w:firstRow="0" w:lastRow="0" w:firstColumn="0" w:lastColumn="0" w:oddVBand="0" w:evenVBand="0" w:oddHBand="0" w:evenHBand="0" w:firstRowFirstColumn="0" w:firstRowLastColumn="0" w:lastRowFirstColumn="0" w:lastRowLastColumn="0"/>
-            </w:pPr>
-            <w:r>
-              <w:t xml:space="preserve">De speler krijgt nu een game over  scherm te zien als ze het lava aanraken. De </w:t>
-            </w:r>
-            <w:proofErr w:type="spellStart"/>
-            <w:r>
-              <w:t>powewrups</w:t>
-            </w:r>
-            <w:proofErr w:type="spellEnd"/>
+              <w:t xml:space="preserve">-Power ups spawnen random </w:t>
+            </w:r>
+          </w:p>
+        </w:tc>
+        <w:tc>
+          <w:tcPr>
+            <w:tcW w:w="2770" w:type="dxa"/>
+          </w:tcPr>
+          <w:p>
+            <w:pPr>
+              <w:cnfStyle w:val="000000000000" w:firstRow="0" w:lastRow="0" w:firstColumn="0" w:lastColumn="0" w:oddVBand="0" w:evenVBand="0" w:oddHBand="0" w:evenHBand="0" w:firstRowFirstColumn="0" w:firstRowLastColumn="0" w:lastRowFirstColumn="0" w:lastRowLastColumn="0"/>
+            </w:pPr>
+            <w:r>
+              <w:t>De speler krijgt nu een game over  scherm te zien als ze het lava aanraken. De power</w:t>
+            </w:r>
             <w:r>
               <w:t xml:space="preserve"> </w:t>
             </w:r>
-            <w:proofErr w:type="spellStart"/>
-            <w:r>
-              <w:t>spawnen</w:t>
-            </w:r>
-            <w:proofErr w:type="spellEnd"/>
-            <w:r>
-              <w:t xml:space="preserve"> willekeurig, ik moet er alleen nog voor zorgen dat de </w:t>
-            </w:r>
-            <w:proofErr w:type="spellStart"/>
-            <w:r>
-              <w:t>potions</w:t>
-            </w:r>
-            <w:proofErr w:type="spellEnd"/>
-            <w:r>
-              <w:t xml:space="preserve"> en </w:t>
-            </w:r>
-            <w:proofErr w:type="spellStart"/>
-            <w:r>
-              <w:t>powerups</w:t>
-            </w:r>
-            <w:proofErr w:type="spellEnd"/>
-            <w:r>
-              <w:t xml:space="preserve"> niet op hetzelfde platform komen</w:t>
-            </w:r>
-          </w:p>
-        </w:tc>
-        <w:tc>
-          <w:tcPr>
-            <w:tcW w:w="1191" w:type="dxa"/>
-          </w:tcPr>
-          <w:p>
-            <w:pPr>
-              <w:cnfStyle w:val="000000000000" w:firstRow="0" w:lastRow="0" w:firstColumn="0" w:lastColumn="0" w:oddVBand="0" w:evenVBand="0" w:oddHBand="0" w:evenHBand="0" w:firstRowFirstColumn="0" w:firstRowLastColumn="0" w:lastRowFirstColumn="0" w:lastRowLastColumn="0"/>
-            </w:pPr>
-            <w:r>
-              <w:t xml:space="preserve">Ja(behalve het samen </w:t>
-            </w:r>
-            <w:proofErr w:type="spellStart"/>
-            <w:r>
-              <w:t>spawnen</w:t>
-            </w:r>
-            <w:proofErr w:type="spellEnd"/>
-            <w:r>
-              <w:t xml:space="preserve"> van de </w:t>
-            </w:r>
-            <w:proofErr w:type="spellStart"/>
-            <w:r>
-              <w:t>potions</w:t>
-            </w:r>
-            <w:proofErr w:type="spellEnd"/>
-            <w:r>
-              <w:t xml:space="preserve"> en </w:t>
-            </w:r>
-            <w:proofErr w:type="spellStart"/>
-            <w:r>
-              <w:t>powerups</w:t>
-            </w:r>
-            <w:proofErr w:type="spellEnd"/>
+            <w:r>
+              <w:t>ups spawnen willekeurig, ik moet er alleen nog voor zorgen dat de potions en power</w:t>
+            </w:r>
+            <w:r>
+              <w:t xml:space="preserve"> </w:t>
+            </w:r>
+            <w:r>
+              <w:t>ups niet op hetzelfde platform komen</w:t>
+            </w:r>
+          </w:p>
+        </w:tc>
+        <w:tc>
+          <w:tcPr>
+            <w:tcW w:w="1484" w:type="dxa"/>
+          </w:tcPr>
+          <w:p>
+            <w:pPr>
+              <w:cnfStyle w:val="000000000000" w:firstRow="0" w:lastRow="0" w:firstColumn="0" w:lastColumn="0" w:oddVBand="0" w:evenVBand="0" w:oddHBand="0" w:evenHBand="0" w:firstRowFirstColumn="0" w:firstRowLastColumn="0" w:lastRowFirstColumn="0" w:lastRowLastColumn="0"/>
+            </w:pPr>
+            <w:r>
+              <w:t>Ja(behalve het samen spawnen van de potions en power</w:t>
+            </w:r>
+            <w:r>
+              <w:t xml:space="preserve"> </w:t>
+            </w:r>
+            <w:r>
+              <w:t>ups</w:t>
+            </w:r>
           </w:p>
         </w:tc>
       </w:tr>
       <w:tr>
+        <w:trPr>
+          <w:trHeight w:val="2526"/>
+        </w:trPr>
         <w:tc>
           <w:tcPr>
             <w:cnfStyle w:val="001000000000" w:firstRow="0" w:lastRow="0" w:firstColumn="1" w:lastColumn="0" w:oddVBand="0" w:evenVBand="0" w:oddHBand="0" w:evenHBand="0" w:firstRowFirstColumn="0" w:firstRowLastColumn="0" w:lastRowFirstColumn="0" w:lastRowLastColumn="0"/>
@@ -665,76 +584,49 @@
         </w:tc>
         <w:tc>
           <w:tcPr>
-            <w:tcW w:w="3962" w:type="dxa"/>
-          </w:tcPr>
-          <w:p>
-            <w:pPr>
-              <w:cnfStyle w:val="000000000000" w:firstRow="0" w:lastRow="0" w:firstColumn="0" w:lastColumn="0" w:oddVBand="0" w:evenVBand="0" w:oddHBand="0" w:evenHBand="0" w:firstRowFirstColumn="0" w:firstRowLastColumn="0" w:lastRowFirstColumn="0" w:lastRowLastColumn="0"/>
-            </w:pPr>
-            <w:r>
-              <w:t xml:space="preserve">-Er voor zorgen dat de </w:t>
-            </w:r>
-            <w:proofErr w:type="spellStart"/>
-            <w:r>
-              <w:t>potions</w:t>
-            </w:r>
-            <w:proofErr w:type="spellEnd"/>
-            <w:r>
-              <w:t xml:space="preserve"> en </w:t>
-            </w:r>
-            <w:proofErr w:type="spellStart"/>
-            <w:r>
-              <w:t>powerups</w:t>
-            </w:r>
-            <w:proofErr w:type="spellEnd"/>
-            <w:r>
-              <w:t xml:space="preserve"> niet samen </w:t>
-            </w:r>
-            <w:proofErr w:type="spellStart"/>
-            <w:r>
-              <w:t>spawnen</w:t>
-            </w:r>
-            <w:proofErr w:type="spellEnd"/>
-            <w:r>
-              <w:t>.</w:t>
-            </w:r>
-          </w:p>
-          <w:p>
-            <w:pPr>
-              <w:cnfStyle w:val="000000000000" w:firstRow="0" w:lastRow="0" w:firstColumn="0" w:lastColumn="0" w:oddVBand="0" w:evenVBand="0" w:oddHBand="0" w:evenHBand="0" w:firstRowFirstColumn="0" w:firstRowLastColumn="0" w:lastRowFirstColumn="0" w:lastRowLastColumn="0"/>
-            </w:pPr>
-            <w:r>
-              <w:t xml:space="preserve">-Zorgen dat de </w:t>
-            </w:r>
-            <w:proofErr w:type="spellStart"/>
-            <w:r>
-              <w:t>powerup</w:t>
-            </w:r>
-            <w:proofErr w:type="spellEnd"/>
-            <w:r>
-              <w:t xml:space="preserve"> werkt(dubbel springen)</w:t>
-            </w:r>
-          </w:p>
-          <w:p>
-            <w:pPr>
-              <w:cnfStyle w:val="000000000000" w:firstRow="0" w:lastRow="0" w:firstColumn="0" w:lastColumn="0" w:oddVBand="0" w:evenVBand="0" w:oddHBand="0" w:evenHBand="0" w:firstRowFirstColumn="0" w:firstRowLastColumn="0" w:lastRowFirstColumn="0" w:lastRowLastColumn="0"/>
-            </w:pPr>
-            <w:r>
-              <w:t xml:space="preserve">-Sound </w:t>
-            </w:r>
-            <w:proofErr w:type="spellStart"/>
-            <w:r>
-              <w:t>effects</w:t>
-            </w:r>
-            <w:proofErr w:type="spellEnd"/>
-            <w:r>
-              <w:t xml:space="preserve"> toevoegen voor de </w:t>
-            </w:r>
-            <w:proofErr w:type="spellStart"/>
-            <w:r>
-              <w:t>powerups</w:t>
-            </w:r>
-            <w:proofErr w:type="spellEnd"/>
+            <w:tcW w:w="3837" w:type="dxa"/>
+          </w:tcPr>
+          <w:p>
+            <w:pPr>
+              <w:cnfStyle w:val="000000000000" w:firstRow="0" w:lastRow="0" w:firstColumn="0" w:lastColumn="0" w:oddVBand="0" w:evenVBand="0" w:oddHBand="0" w:evenHBand="0" w:firstRowFirstColumn="0" w:firstRowLastColumn="0" w:lastRowFirstColumn="0" w:lastRowLastColumn="0"/>
+            </w:pPr>
+            <w:r>
+              <w:t xml:space="preserve">-Er voor zorgen dat de potions en </w:t>
+            </w:r>
+            <w:r>
+              <w:t>power ups</w:t>
+            </w:r>
+            <w:r>
+              <w:t xml:space="preserve"> niet samen spawnen.</w:t>
+            </w:r>
+          </w:p>
+          <w:p>
+            <w:pPr>
+              <w:cnfStyle w:val="000000000000" w:firstRow="0" w:lastRow="0" w:firstColumn="0" w:lastColumn="0" w:oddVBand="0" w:evenVBand="0" w:oddHBand="0" w:evenHBand="0" w:firstRowFirstColumn="0" w:firstRowLastColumn="0" w:lastRowFirstColumn="0" w:lastRowLastColumn="0"/>
+            </w:pPr>
+            <w:r>
+              <w:t>-Zorgen dat de power</w:t>
+            </w:r>
+            <w:r>
+              <w:t xml:space="preserve"> </w:t>
+            </w:r>
+            <w:r>
+              <w:t>up werkt(dubbel springen)</w:t>
+            </w:r>
+          </w:p>
+          <w:p>
+            <w:pPr>
+              <w:cnfStyle w:val="000000000000" w:firstRow="0" w:lastRow="0" w:firstColumn="0" w:lastColumn="0" w:oddVBand="0" w:evenVBand="0" w:oddHBand="0" w:evenHBand="0" w:firstRowFirstColumn="0" w:firstRowLastColumn="0" w:lastRowFirstColumn="0" w:lastRowLastColumn="0"/>
+            </w:pPr>
+            <w:r>
+              <w:t>-Sound effects toevoegen voor de power</w:t>
+            </w:r>
+            <w:r>
+              <w:t xml:space="preserve"> </w:t>
+            </w:r>
+            <w:r>
+              <w:t>ups</w:t>
+            </w:r>
           </w:p>
           <w:p>
             <w:pPr>
@@ -747,65 +639,40 @@
         </w:tc>
         <w:tc>
           <w:tcPr>
-            <w:tcW w:w="2791" w:type="dxa"/>
-          </w:tcPr>
-          <w:p>
-            <w:pPr>
-              <w:cnfStyle w:val="000000000000" w:firstRow="0" w:lastRow="0" w:firstColumn="0" w:lastColumn="0" w:oddVBand="0" w:evenVBand="0" w:oddHBand="0" w:evenHBand="0" w:firstRowFirstColumn="0" w:firstRowLastColumn="0" w:lastRowFirstColumn="0" w:lastRowLastColumn="0"/>
-            </w:pPr>
-            <w:proofErr w:type="spellStart"/>
-            <w:r>
-              <w:t>Potions</w:t>
-            </w:r>
-            <w:proofErr w:type="spellEnd"/>
-            <w:r>
-              <w:t xml:space="preserve"> en </w:t>
-            </w:r>
-            <w:proofErr w:type="spellStart"/>
-            <w:r>
-              <w:t>powerups</w:t>
-            </w:r>
-            <w:proofErr w:type="spellEnd"/>
+            <w:tcW w:w="2770" w:type="dxa"/>
+          </w:tcPr>
+          <w:p>
+            <w:pPr>
+              <w:cnfStyle w:val="000000000000" w:firstRow="0" w:lastRow="0" w:firstColumn="0" w:lastColumn="0" w:oddVBand="0" w:evenVBand="0" w:oddHBand="0" w:evenHBand="0" w:firstRowFirstColumn="0" w:firstRowLastColumn="0" w:lastRowFirstColumn="0" w:lastRowLastColumn="0"/>
+            </w:pPr>
+            <w:r>
+              <w:t>Potions en power</w:t>
+            </w:r>
             <w:r>
               <w:t xml:space="preserve"> </w:t>
             </w:r>
-            <w:proofErr w:type="spellStart"/>
-            <w:r>
-              <w:t>spawnen</w:t>
-            </w:r>
-            <w:proofErr w:type="spellEnd"/>
-            <w:r>
-              <w:t xml:space="preserve"> niet op elkaar. </w:t>
-            </w:r>
-          </w:p>
-          <w:p>
-            <w:pPr>
-              <w:cnfStyle w:val="000000000000" w:firstRow="0" w:lastRow="0" w:firstColumn="0" w:lastColumn="0" w:oddVBand="0" w:evenVBand="0" w:oddHBand="0" w:evenHBand="0" w:firstRowFirstColumn="0" w:firstRowLastColumn="0" w:lastRowFirstColumn="0" w:lastRowLastColumn="0"/>
-            </w:pPr>
-            <w:r>
-              <w:t xml:space="preserve">Je kan nu als je een </w:t>
-            </w:r>
-            <w:proofErr w:type="spellStart"/>
-            <w:r>
-              <w:t>powerup</w:t>
-            </w:r>
-            <w:proofErr w:type="spellEnd"/>
-            <w:r>
-              <w:t xml:space="preserve"> oppakt dubbel springen. Er zijn sounds </w:t>
-            </w:r>
-            <w:proofErr w:type="spellStart"/>
-            <w:r>
-              <w:t>effects</w:t>
-            </w:r>
-            <w:proofErr w:type="spellEnd"/>
-            <w:r>
-              <w:t xml:space="preserve"> toegevoegd</w:t>
-            </w:r>
-          </w:p>
-        </w:tc>
-        <w:tc>
-          <w:tcPr>
-            <w:tcW w:w="1191" w:type="dxa"/>
+            <w:r>
+              <w:t xml:space="preserve">ups spawnen niet op elkaar. </w:t>
+            </w:r>
+          </w:p>
+          <w:p>
+            <w:pPr>
+              <w:cnfStyle w:val="000000000000" w:firstRow="0" w:lastRow="0" w:firstColumn="0" w:lastColumn="0" w:oddVBand="0" w:evenVBand="0" w:oddHBand="0" w:evenHBand="0" w:firstRowFirstColumn="0" w:firstRowLastColumn="0" w:lastRowFirstColumn="0" w:lastRowLastColumn="0"/>
+            </w:pPr>
+            <w:r>
+              <w:t>Je kan nu als je een power</w:t>
+            </w:r>
+            <w:r>
+              <w:t xml:space="preserve"> </w:t>
+            </w:r>
+            <w:r>
+              <w:t>up oppakt dubbel springen. Er zijn sounds effects toegevoegd</w:t>
+            </w:r>
+          </w:p>
+        </w:tc>
+        <w:tc>
+          <w:tcPr>
+            <w:tcW w:w="1484" w:type="dxa"/>
           </w:tcPr>
           <w:p>
             <w:pPr>
@@ -818,6 +685,9 @@
         </w:tc>
       </w:tr>
       <w:tr>
+        <w:trPr>
+          <w:trHeight w:val="1684"/>
+        </w:trPr>
         <w:tc>
           <w:tcPr>
             <w:cnfStyle w:val="001000000000" w:firstRow="0" w:lastRow="0" w:firstColumn="1" w:lastColumn="0" w:oddVBand="0" w:evenVBand="0" w:oddHBand="0" w:evenHBand="0" w:firstRowFirstColumn="0" w:firstRowLastColumn="0" w:lastRowFirstColumn="0" w:lastRowLastColumn="0"/>
@@ -831,7 +701,7 @@
         </w:tc>
         <w:tc>
           <w:tcPr>
-            <w:tcW w:w="3962" w:type="dxa"/>
+            <w:tcW w:w="3837" w:type="dxa"/>
           </w:tcPr>
           <w:p>
             <w:pPr>
@@ -846,48 +716,269 @@
               <w:cnfStyle w:val="000000000000" w:firstRow="0" w:lastRow="0" w:firstColumn="0" w:lastColumn="0" w:oddVBand="0" w:evenVBand="0" w:oddHBand="0" w:evenHBand="0" w:firstRowFirstColumn="0" w:firstRowLastColumn="0" w:lastRowFirstColumn="0" w:lastRowLastColumn="0"/>
             </w:pPr>
             <w:r>
-              <w:t xml:space="preserve">-Als de gebruiker 10 </w:t>
-            </w:r>
-            <w:proofErr w:type="spellStart"/>
-            <w:r>
-              <w:t>potions</w:t>
-            </w:r>
-            <w:proofErr w:type="spellEnd"/>
-            <w:r>
-              <w:t xml:space="preserve"> heeft opgepakt dan krijg je een scherm te zien dat je heb gewonnen</w:t>
-            </w:r>
-          </w:p>
-          <w:p>
-            <w:pPr>
-              <w:cnfStyle w:val="000000000000" w:firstRow="0" w:lastRow="0" w:firstColumn="0" w:lastColumn="0" w:oddVBand="0" w:evenVBand="0" w:oddHBand="0" w:evenHBand="0" w:firstRowFirstColumn="0" w:firstRowLastColumn="0" w:lastRowFirstColumn="0" w:lastRowLastColumn="0"/>
-            </w:pPr>
-            <w:r>
-              <w:t>- met mevr. Janssen een review plannen</w:t>
-            </w:r>
-          </w:p>
-        </w:tc>
-        <w:tc>
-          <w:tcPr>
-            <w:tcW w:w="2791" w:type="dxa"/>
-          </w:tcPr>
-          <w:p>
-            <w:pPr>
-              <w:cnfStyle w:val="000000000000" w:firstRow="0" w:lastRow="0" w:firstColumn="0" w:lastColumn="0" w:oddVBand="0" w:evenVBand="0" w:oddHBand="0" w:evenHBand="0" w:firstRowFirstColumn="0" w:firstRowLastColumn="0" w:lastRowFirstColumn="0" w:lastRowLastColumn="0"/>
-            </w:pPr>
-          </w:p>
-        </w:tc>
-        <w:tc>
-          <w:tcPr>
-            <w:tcW w:w="1191" w:type="dxa"/>
-          </w:tcPr>
-          <w:p>
-            <w:pPr>
-              <w:cnfStyle w:val="000000000000" w:firstRow="0" w:lastRow="0" w:firstColumn="0" w:lastColumn="0" w:oddVBand="0" w:evenVBand="0" w:oddHBand="0" w:evenHBand="0" w:firstRowFirstColumn="0" w:firstRowLastColumn="0" w:lastRowFirstColumn="0" w:lastRowLastColumn="0"/>
-            </w:pPr>
+              <w:t xml:space="preserve">- met mevr. </w:t>
+            </w:r>
+            <w:r>
+              <w:t>Jacobs</w:t>
+            </w:r>
+            <w:r>
+              <w:t xml:space="preserve"> een review plannen</w:t>
+            </w:r>
+          </w:p>
+        </w:tc>
+        <w:tc>
+          <w:tcPr>
+            <w:tcW w:w="2770" w:type="dxa"/>
+          </w:tcPr>
+          <w:p>
+            <w:pPr>
+              <w:cnfStyle w:val="000000000000" w:firstRow="0" w:lastRow="0" w:firstColumn="0" w:lastColumn="0" w:oddVBand="0" w:evenVBand="0" w:oddHBand="0" w:evenHBand="0" w:firstRowFirstColumn="0" w:firstRowLastColumn="0" w:lastRowFirstColumn="0" w:lastRowLastColumn="0"/>
+            </w:pPr>
+            <w:r>
+              <w:t>Er is een beginscherm gemaakt met de moeilijkheidsgraad, en een gesprek met mvr Jacobs gehad (</w:t>
+            </w:r>
+            <w:r>
+              <w:t>2</w:t>
+            </w:r>
+            <w:r>
+              <w:t>)</w:t>
+            </w:r>
+          </w:p>
+          <w:p>
+            <w:pPr>
+              <w:cnfStyle w:val="000000000000" w:firstRow="0" w:lastRow="0" w:firstColumn="0" w:lastColumn="0" w:oddVBand="0" w:evenVBand="0" w:oddHBand="0" w:evenHBand="0" w:firstRowFirstColumn="0" w:firstRowLastColumn="0" w:lastRowFirstColumn="0" w:lastRowLastColumn="0"/>
+            </w:pPr>
+          </w:p>
+        </w:tc>
+        <w:tc>
+          <w:tcPr>
+            <w:tcW w:w="1484" w:type="dxa"/>
+          </w:tcPr>
+          <w:p>
+            <w:pPr>
+              <w:cnfStyle w:val="000000000000" w:firstRow="0" w:lastRow="0" w:firstColumn="0" w:lastColumn="0" w:oddVBand="0" w:evenVBand="0" w:oddHBand="0" w:evenHBand="0" w:firstRowFirstColumn="0" w:firstRowLastColumn="0" w:lastRowFirstColumn="0" w:lastRowLastColumn="0"/>
+            </w:pPr>
+            <w:r>
+              <w:t>J</w:t>
+            </w:r>
+            <w:r>
+              <w:t>a</w:t>
+            </w:r>
+          </w:p>
+          <w:p>
+            <w:pPr>
+              <w:cnfStyle w:val="000000000000" w:firstRow="0" w:lastRow="0" w:firstColumn="0" w:lastColumn="0" w:oddVBand="0" w:evenVBand="0" w:oddHBand="0" w:evenHBand="0" w:firstRowFirstColumn="0" w:firstRowLastColumn="0" w:lastRowFirstColumn="0" w:lastRowLastColumn="0"/>
+            </w:pPr>
+          </w:p>
+        </w:tc>
+      </w:tr>
+      <w:tr>
+        <w:trPr>
+          <w:trHeight w:val="1684"/>
+        </w:trPr>
+        <w:tc>
+          <w:tcPr>
+            <w:cnfStyle w:val="001000000000" w:firstRow="0" w:lastRow="0" w:firstColumn="1" w:lastColumn="0" w:oddVBand="0" w:evenVBand="0" w:oddHBand="0" w:evenHBand="0" w:firstRowFirstColumn="0" w:firstRowLastColumn="0" w:lastRowFirstColumn="0" w:lastRowLastColumn="0"/>
+            <w:tcW w:w="0" w:type="auto"/>
+          </w:tcPr>
+          <w:p>
+            <w:r>
+              <w:lastRenderedPageBreak/>
+              <w:t>20-01-26</w:t>
+            </w:r>
+          </w:p>
+        </w:tc>
+        <w:tc>
+          <w:tcPr>
+            <w:tcW w:w="3837" w:type="dxa"/>
+          </w:tcPr>
+          <w:p>
+            <w:pPr>
+              <w:cnfStyle w:val="000000000000" w:firstRow="0" w:lastRow="0" w:firstColumn="0" w:lastColumn="0" w:oddVBand="0" w:evenVBand="0" w:oddHBand="0" w:evenHBand="0" w:firstRowFirstColumn="0" w:firstRowLastColumn="0" w:lastRowFirstColumn="0" w:lastRowLastColumn="0"/>
+            </w:pPr>
+            <w:r>
+              <w:t>-De game volledig in het Nederlands vertalen</w:t>
+            </w:r>
+          </w:p>
+          <w:p>
+            <w:pPr>
+              <w:cnfStyle w:val="000000000000" w:firstRow="0" w:lastRow="0" w:firstColumn="0" w:lastColumn="0" w:oddVBand="0" w:evenVBand="0" w:oddHBand="0" w:evenHBand="0" w:firstRowFirstColumn="0" w:firstRowLastColumn="0" w:lastRowFirstColumn="0" w:lastRowLastColumn="0"/>
+            </w:pPr>
+            <w:r>
+              <w:t>-Het logo te importeren op de objecten op de platformen</w:t>
+            </w:r>
+          </w:p>
+          <w:p>
+            <w:pPr>
+              <w:cnfStyle w:val="000000000000" w:firstRow="0" w:lastRow="0" w:firstColumn="0" w:lastColumn="0" w:oddVBand="0" w:evenVBand="0" w:oddHBand="0" w:evenHBand="0" w:firstRowFirstColumn="0" w:firstRowLastColumn="0" w:lastRowFirstColumn="0" w:lastRowLastColumn="0"/>
+            </w:pPr>
+            <w:r>
+              <w:t>-Een input veld in het begin scherm om de hoeveelheid potions te veranderen</w:t>
+            </w:r>
+          </w:p>
+        </w:tc>
+        <w:tc>
+          <w:tcPr>
+            <w:tcW w:w="2770" w:type="dxa"/>
+          </w:tcPr>
+          <w:p>
+            <w:pPr>
+              <w:cnfStyle w:val="000000000000" w:firstRow="0" w:lastRow="0" w:firstColumn="0" w:lastColumn="0" w:oddVBand="0" w:evenVBand="0" w:oddHBand="0" w:evenHBand="0" w:firstRowFirstColumn="0" w:firstRowLastColumn="0" w:lastRowFirstColumn="0" w:lastRowLastColumn="0"/>
+            </w:pPr>
+            <w:r>
+              <w:t>De game is vertaalt van het Engels naar het Nederlands, Het logo staat op de objecten en het is mogelijk voor de gebruiker om in het beginscherm de hoeveelheid potions in te vullen die ze moeten verzamelen gedurende de gameplay</w:t>
+            </w:r>
+            <w:r>
+              <w:t>.</w:t>
+            </w:r>
+          </w:p>
+        </w:tc>
+        <w:tc>
+          <w:tcPr>
+            <w:tcW w:w="1484" w:type="dxa"/>
+          </w:tcPr>
+          <w:p>
+            <w:pPr>
+              <w:cnfStyle w:val="000000000000" w:firstRow="0" w:lastRow="0" w:firstColumn="0" w:lastColumn="0" w:oddVBand="0" w:evenVBand="0" w:oddHBand="0" w:evenHBand="0" w:firstRowFirstColumn="0" w:firstRowLastColumn="0" w:lastRowFirstColumn="0" w:lastRowLastColumn="0"/>
+            </w:pPr>
+            <w:r>
+              <w:t>ja</w:t>
+            </w:r>
           </w:p>
         </w:tc>
       </w:tr>
     </w:tbl>
+    <w:p/>
+    <w:p>
+      <w:pPr>
+        <w:pStyle w:val="Kop1"/>
+      </w:pPr>
+      <w:r>
+        <w:t>(1)</w:t>
+      </w:r>
+      <w:r>
+        <w:t>Gesprek goedkeuring GDD</w:t>
+      </w:r>
+    </w:p>
+    <w:p>
+      <w:r>
+        <w:t>Op 18 december 2025 vond het gesprek voor de goedkeuring van het project concept plaats met mevrouw Jacobs. Hierbij heb ik mijn project design besproken en gevraagd naar feedback. Mevrouw Jacobs vond het idee voor de game interessant en was meteen al benieuwd naar het eindresultaat. In dit gesprek vroeg mevrouw Jacobs zich af hoe ik ervoor zou zorgen dat de platformen die spawnen niet te veel uit elkaar gaan liggen zodat de speler niet op het volgende platform zou kunnen springen.</w:t>
+      </w:r>
+      <w:r>
+        <w:br/>
+        <w:t>Om dat te</w:t>
+      </w:r>
+      <w:r>
+        <w:t xml:space="preserve"> voorkomen</w:t>
+      </w:r>
+      <w:r>
+        <w:t xml:space="preserve"> </w:t>
+      </w:r>
+      <w:r>
+        <w:t>ga ik ervoor zorgen dat de platformen niet volledig tegen de zijkanten van het speelveld worden gespawned maar er iets van af zodat, als er een platform spawned helemaal links, het mogelijk is om op het volgende platform te springen die helemaal rechts in beeld staat.</w:t>
+      </w:r>
+    </w:p>
+    <w:p>
+      <w:pPr>
+        <w:pStyle w:val="Kop1"/>
+      </w:pPr>
+      <w:r>
+        <w:t>(</w:t>
+      </w:r>
+      <w:r>
+        <w:t>2</w:t>
+      </w:r>
+      <w:r>
+        <w:t>)Review/ Feedback mevrouw Jacobs (Rob):</w:t>
+      </w:r>
+    </w:p>
+    <w:p>
+      <w:r>
+        <w:t xml:space="preserve">Op 19 januari 2026 vond het review/feedback moment plaats met mevrouw Jacobs. Hierin heb ik de eerste demo gegeven van mijn game. In dit gesprek heb ik het doel van de game uitgelegd en een demo gegeven met uitleg wat bepaalde acties doen. Mevrouw Jacobs was enthousiast over de demo. </w:t>
+      </w:r>
+    </w:p>
+    <w:p>
+      <w:r>
+        <w:t>De feedback was als volgt</w:t>
+      </w:r>
+      <w:r>
+        <w:t>:</w:t>
+      </w:r>
+    </w:p>
+    <w:p>
+      <w:pPr>
+        <w:pStyle w:val="Lijstalinea"/>
+        <w:numPr>
+          <w:ilvl w:val="0"/>
+          <w:numId w:val="7"/>
+        </w:numPr>
+      </w:pPr>
+      <w:r>
+        <w:t>De moeilijkheidsgraad dat je kan kiezen in het beginscherm is positief ontvangen</w:t>
+      </w:r>
+      <w:r>
+        <w:t>.</w:t>
+      </w:r>
+    </w:p>
+    <w:p>
+      <w:pPr>
+        <w:pStyle w:val="Lijstalinea"/>
+        <w:numPr>
+          <w:ilvl w:val="0"/>
+          <w:numId w:val="7"/>
+        </w:numPr>
+      </w:pPr>
+      <w:r>
+        <w:t>De geluid</w:t>
+      </w:r>
+      <w:r>
+        <w:t>seffecten in de game passen goed in de spelbeleving.</w:t>
+      </w:r>
+    </w:p>
+    <w:p>
+      <w:pPr>
+        <w:pStyle w:val="Lijstalinea"/>
+        <w:numPr>
+          <w:ilvl w:val="0"/>
+          <w:numId w:val="7"/>
+        </w:numPr>
+      </w:pPr>
+      <w:r>
+        <w:t>Het doel van de game is duidelijk alleen gaat dat na een bepaalde tijd vervelen</w:t>
+      </w:r>
+      <w:r>
+        <w:t>.</w:t>
+      </w:r>
+    </w:p>
+    <w:p>
+      <w:pPr>
+        <w:pStyle w:val="Lijstalinea"/>
+        <w:numPr>
+          <w:ilvl w:val="0"/>
+          <w:numId w:val="7"/>
+        </w:numPr>
+      </w:pPr>
+      <w:r>
+        <w:t>De game is volledig in het Engels gemaakt maar ze wilt dat de game in het Nederlands is.</w:t>
+      </w:r>
+    </w:p>
+    <w:p>
+      <w:pPr>
+        <w:pStyle w:val="Lijstalinea"/>
+        <w:numPr>
+          <w:ilvl w:val="0"/>
+          <w:numId w:val="7"/>
+        </w:numPr>
+      </w:pPr>
+      <w:r>
+        <w:t>Ook wil mevrouw Jacobs graag dat het logo vaker voorkomt in de game, hierbij kwamen op het idee om op de objecten op de platformen het logo te importeren.</w:t>
+      </w:r>
+    </w:p>
+    <w:p>
+      <w:r>
+        <w:t xml:space="preserve">Met deze feedback ga ik meteen aan de slag en ik ga ervoor zorgen dat bij het volgende afspreek moment alle features in de game zitten. </w:t>
+      </w:r>
+    </w:p>
     <w:p/>
     <w:sectPr>
       <w:pgSz w:w="11906" w:h="16838"/>
@@ -902,6 +993,95 @@
 <file path=word/numbering.xml><?xml version="1.0" encoding="utf-8"?>
 <w:numbering xmlns:wpc="http://schemas.microsoft.com/office/word/2010/wordprocessingCanvas" xmlns:cx="http://schemas.microsoft.com/office/drawing/2014/chartex" xmlns:cx1="http://schemas.microsoft.com/office/drawing/2015/9/8/chartex" xmlns:cx2="http://schemas.microsoft.com/office/drawing/2015/10/21/chartex" xmlns:cx3="http://schemas.microsoft.com/office/drawing/2016/5/9/chartex" xmlns:cx4="http://schemas.microsoft.com/office/drawing/2016/5/10/chartex" xmlns:cx5="http://schemas.microsoft.com/office/drawing/2016/5/11/chartex" xmlns:cx6="http://schemas.microsoft.com/office/drawing/2016/5/12/chartex" xmlns:cx7="http://schemas.microsoft.com/office/drawing/2016/5/13/chartex" xmlns:cx8="http://schemas.microsoft.com/office/drawing/2016/5/14/chartex" xmlns:mc="http://schemas.openxmlformats.org/markup-compatibility/2006" xmlns:aink="http://schemas.microsoft.com/office/drawing/2016/ink" xmlns:am3d="http://schemas.microsoft.com/office/drawing/2017/model3d" xmlns:o="urn:schemas-microsoft-com:office:office" xmlns:oel="http://schemas.microsoft.com/office/2019/extlst" xmlns:r="http://schemas.openxmlformats.org/officeDocument/2006/relationships" xmlns:m="http://schemas.openxmlformats.org/officeDocument/2006/math" xmlns:v="urn:schemas-microsoft-com:vml" xmlns:wp14="http://schemas.microsoft.com/office/word/2010/wordprocessingDrawing" xmlns:wp="http://schemas.openxmlformats.org/drawingml/2006/wordprocessingDrawing" xmlns:w10="urn:schemas-microsoft-com:office:word" xmlns:w="http://schemas.openxmlformats.org/wordprocessingml/2006/main" xmlns:w14="http://schemas.microsoft.com/office/word/2010/wordml" xmlns:w15="http://schemas.microsoft.com/office/word/2012/wordml" xmlns:w16cex="http://schemas.microsoft.com/office/word/2018/wordml/cex" xmlns:w16cid="http://schemas.microsoft.com/office/word/2016/wordml/cid" xmlns:w16="http://schemas.microsoft.com/office/word/2018/wordml" xmlns:w16du="http://schemas.microsoft.com/office/word/2023/wordml/word16du" xmlns:w16sdtdh="http://schemas.microsoft.com/office/word/2020/wordml/sdtdatahash" xmlns:w16sdtfl="http://schemas.microsoft.com/office/word/2024/wordml/sdtformatlock" xmlns:w16se="http://schemas.microsoft.com/office/word/2015/wordml/symex" xmlns:wpg="http://schemas.microsoft.com/office/word/2010/wordprocessingGroup" xmlns:wpi="http://schemas.microsoft.com/office/word/2010/wordprocessingInk" xmlns:wne="http://schemas.microsoft.com/office/word/2006/wordml" xmlns:wps="http://schemas.microsoft.com/office/word/2010/wordprocessingShape" mc:Ignorable="w14 w15 w16se w16cid w16 w16cex w16sdtdh w16sdtfl w16du wp14">
   <w:abstractNum w:abstractNumId="0" w15:restartNumberingAfterBreak="0">
+    <w:nsid w:val="01D91B76"/>
+    <w:multiLevelType w:val="hybridMultilevel"/>
+    <w:tmpl w:val="00F40A52"/>
+    <w:lvl w:ilvl="0" w:tplc="84CC2C32">
+      <w:start w:val="1"/>
+      <w:numFmt w:val="decimal"/>
+      <w:lvlText w:val="(%1)"/>
+      <w:lvlJc w:val="left"/>
+      <w:pPr>
+        <w:ind w:left="876" w:hanging="516"/>
+      </w:pPr>
+      <w:rPr>
+        <w:rFonts w:hint="default"/>
+      </w:rPr>
+    </w:lvl>
+    <w:lvl w:ilvl="1" w:tplc="04130019" w:tentative="1">
+      <w:start w:val="1"/>
+      <w:numFmt w:val="lowerLetter"/>
+      <w:lvlText w:val="%2."/>
+      <w:lvlJc w:val="left"/>
+      <w:pPr>
+        <w:ind w:left="1440" w:hanging="360"/>
+      </w:pPr>
+    </w:lvl>
+    <w:lvl w:ilvl="2" w:tplc="0413001B" w:tentative="1">
+      <w:start w:val="1"/>
+      <w:numFmt w:val="lowerRoman"/>
+      <w:lvlText w:val="%3."/>
+      <w:lvlJc w:val="right"/>
+      <w:pPr>
+        <w:ind w:left="2160" w:hanging="180"/>
+      </w:pPr>
+    </w:lvl>
+    <w:lvl w:ilvl="3" w:tplc="0413000F" w:tentative="1">
+      <w:start w:val="1"/>
+      <w:numFmt w:val="decimal"/>
+      <w:lvlText w:val="%4."/>
+      <w:lvlJc w:val="left"/>
+      <w:pPr>
+        <w:ind w:left="2880" w:hanging="360"/>
+      </w:pPr>
+    </w:lvl>
+    <w:lvl w:ilvl="4" w:tplc="04130019" w:tentative="1">
+      <w:start w:val="1"/>
+      <w:numFmt w:val="lowerLetter"/>
+      <w:lvlText w:val="%5."/>
+      <w:lvlJc w:val="left"/>
+      <w:pPr>
+        <w:ind w:left="3600" w:hanging="360"/>
+      </w:pPr>
+    </w:lvl>
+    <w:lvl w:ilvl="5" w:tplc="0413001B" w:tentative="1">
+      <w:start w:val="1"/>
+      <w:numFmt w:val="lowerRoman"/>
+      <w:lvlText w:val="%6."/>
+      <w:lvlJc w:val="right"/>
+      <w:pPr>
+        <w:ind w:left="4320" w:hanging="180"/>
+      </w:pPr>
+    </w:lvl>
+    <w:lvl w:ilvl="6" w:tplc="0413000F" w:tentative="1">
+      <w:start w:val="1"/>
+      <w:numFmt w:val="decimal"/>
+      <w:lvlText w:val="%7."/>
+      <w:lvlJc w:val="left"/>
+      <w:pPr>
+        <w:ind w:left="5040" w:hanging="360"/>
+      </w:pPr>
+    </w:lvl>
+    <w:lvl w:ilvl="7" w:tplc="04130019" w:tentative="1">
+      <w:start w:val="1"/>
+      <w:numFmt w:val="lowerLetter"/>
+      <w:lvlText w:val="%8."/>
+      <w:lvlJc w:val="left"/>
+      <w:pPr>
+        <w:ind w:left="5760" w:hanging="360"/>
+      </w:pPr>
+    </w:lvl>
+    <w:lvl w:ilvl="8" w:tplc="0413001B" w:tentative="1">
+      <w:start w:val="1"/>
+      <w:numFmt w:val="lowerRoman"/>
+      <w:lvlText w:val="%9."/>
+      <w:lvlJc w:val="right"/>
+      <w:pPr>
+        <w:ind w:left="6480" w:hanging="180"/>
+      </w:pPr>
+    </w:lvl>
+  </w:abstractNum>
+  <w:abstractNum w:abstractNumId="1" w15:restartNumberingAfterBreak="0">
     <w:nsid w:val="197540B6"/>
     <w:multiLevelType w:val="hybridMultilevel"/>
     <w:tmpl w:val="41F004AA"/>
@@ -1014,7 +1194,233 @@
       </w:rPr>
     </w:lvl>
   </w:abstractNum>
-  <w:abstractNum w:abstractNumId="1" w15:restartNumberingAfterBreak="0">
+  <w:abstractNum w:abstractNumId="2" w15:restartNumberingAfterBreak="0">
+    <w:nsid w:val="38C228DA"/>
+    <w:multiLevelType w:val="hybridMultilevel"/>
+    <w:tmpl w:val="98709980"/>
+    <w:lvl w:ilvl="0" w:tplc="8B6C2660">
+      <w:start w:val="1"/>
+      <w:numFmt w:val="bullet"/>
+      <w:lvlText w:val="-"/>
+      <w:lvlJc w:val="left"/>
+      <w:pPr>
+        <w:ind w:left="720" w:hanging="360"/>
+      </w:pPr>
+      <w:rPr>
+        <w:rFonts w:ascii="Aptos" w:eastAsiaTheme="minorHAnsi" w:hAnsi="Aptos" w:cstheme="minorBidi" w:hint="default"/>
+      </w:rPr>
+    </w:lvl>
+    <w:lvl w:ilvl="1" w:tplc="04130003" w:tentative="1">
+      <w:start w:val="1"/>
+      <w:numFmt w:val="bullet"/>
+      <w:lvlText w:val="o"/>
+      <w:lvlJc w:val="left"/>
+      <w:pPr>
+        <w:ind w:left="1440" w:hanging="360"/>
+      </w:pPr>
+      <w:rPr>
+        <w:rFonts w:ascii="Courier New" w:hAnsi="Courier New" w:cs="Courier New" w:hint="default"/>
+      </w:rPr>
+    </w:lvl>
+    <w:lvl w:ilvl="2" w:tplc="04130005" w:tentative="1">
+      <w:start w:val="1"/>
+      <w:numFmt w:val="bullet"/>
+      <w:lvlText w:val=""/>
+      <w:lvlJc w:val="left"/>
+      <w:pPr>
+        <w:ind w:left="2160" w:hanging="360"/>
+      </w:pPr>
+      <w:rPr>
+        <w:rFonts w:ascii="Wingdings" w:hAnsi="Wingdings" w:hint="default"/>
+      </w:rPr>
+    </w:lvl>
+    <w:lvl w:ilvl="3" w:tplc="04130001" w:tentative="1">
+      <w:start w:val="1"/>
+      <w:numFmt w:val="bullet"/>
+      <w:lvlText w:val=""/>
+      <w:lvlJc w:val="left"/>
+      <w:pPr>
+        <w:ind w:left="2880" w:hanging="360"/>
+      </w:pPr>
+      <w:rPr>
+        <w:rFonts w:ascii="Symbol" w:hAnsi="Symbol" w:hint="default"/>
+      </w:rPr>
+    </w:lvl>
+    <w:lvl w:ilvl="4" w:tplc="04130003" w:tentative="1">
+      <w:start w:val="1"/>
+      <w:numFmt w:val="bullet"/>
+      <w:lvlText w:val="o"/>
+      <w:lvlJc w:val="left"/>
+      <w:pPr>
+        <w:ind w:left="3600" w:hanging="360"/>
+      </w:pPr>
+      <w:rPr>
+        <w:rFonts w:ascii="Courier New" w:hAnsi="Courier New" w:cs="Courier New" w:hint="default"/>
+      </w:rPr>
+    </w:lvl>
+    <w:lvl w:ilvl="5" w:tplc="04130005" w:tentative="1">
+      <w:start w:val="1"/>
+      <w:numFmt w:val="bullet"/>
+      <w:lvlText w:val=""/>
+      <w:lvlJc w:val="left"/>
+      <w:pPr>
+        <w:ind w:left="4320" w:hanging="360"/>
+      </w:pPr>
+      <w:rPr>
+        <w:rFonts w:ascii="Wingdings" w:hAnsi="Wingdings" w:hint="default"/>
+      </w:rPr>
+    </w:lvl>
+    <w:lvl w:ilvl="6" w:tplc="04130001" w:tentative="1">
+      <w:start w:val="1"/>
+      <w:numFmt w:val="bullet"/>
+      <w:lvlText w:val=""/>
+      <w:lvlJc w:val="left"/>
+      <w:pPr>
+        <w:ind w:left="5040" w:hanging="360"/>
+      </w:pPr>
+      <w:rPr>
+        <w:rFonts w:ascii="Symbol" w:hAnsi="Symbol" w:hint="default"/>
+      </w:rPr>
+    </w:lvl>
+    <w:lvl w:ilvl="7" w:tplc="04130003" w:tentative="1">
+      <w:start w:val="1"/>
+      <w:numFmt w:val="bullet"/>
+      <w:lvlText w:val="o"/>
+      <w:lvlJc w:val="left"/>
+      <w:pPr>
+        <w:ind w:left="5760" w:hanging="360"/>
+      </w:pPr>
+      <w:rPr>
+        <w:rFonts w:ascii="Courier New" w:hAnsi="Courier New" w:cs="Courier New" w:hint="default"/>
+      </w:rPr>
+    </w:lvl>
+    <w:lvl w:ilvl="8" w:tplc="04130005" w:tentative="1">
+      <w:start w:val="1"/>
+      <w:numFmt w:val="bullet"/>
+      <w:lvlText w:val=""/>
+      <w:lvlJc w:val="left"/>
+      <w:pPr>
+        <w:ind w:left="6480" w:hanging="360"/>
+      </w:pPr>
+      <w:rPr>
+        <w:rFonts w:ascii="Wingdings" w:hAnsi="Wingdings" w:hint="default"/>
+      </w:rPr>
+    </w:lvl>
+  </w:abstractNum>
+  <w:abstractNum w:abstractNumId="3" w15:restartNumberingAfterBreak="0">
+    <w:nsid w:val="3BF73F9F"/>
+    <w:multiLevelType w:val="hybridMultilevel"/>
+    <w:tmpl w:val="212CEF32"/>
+    <w:lvl w:ilvl="0" w:tplc="BF5E32E0">
+      <w:start w:val="1"/>
+      <w:numFmt w:val="bullet"/>
+      <w:lvlText w:val="-"/>
+      <w:lvlJc w:val="left"/>
+      <w:pPr>
+        <w:ind w:left="720" w:hanging="360"/>
+      </w:pPr>
+      <w:rPr>
+        <w:rFonts w:ascii="Aptos" w:eastAsiaTheme="minorHAnsi" w:hAnsi="Aptos" w:cstheme="minorBidi" w:hint="default"/>
+      </w:rPr>
+    </w:lvl>
+    <w:lvl w:ilvl="1" w:tplc="04130003" w:tentative="1">
+      <w:start w:val="1"/>
+      <w:numFmt w:val="bullet"/>
+      <w:lvlText w:val="o"/>
+      <w:lvlJc w:val="left"/>
+      <w:pPr>
+        <w:ind w:left="1440" w:hanging="360"/>
+      </w:pPr>
+      <w:rPr>
+        <w:rFonts w:ascii="Courier New" w:hAnsi="Courier New" w:cs="Courier New" w:hint="default"/>
+      </w:rPr>
+    </w:lvl>
+    <w:lvl w:ilvl="2" w:tplc="04130005" w:tentative="1">
+      <w:start w:val="1"/>
+      <w:numFmt w:val="bullet"/>
+      <w:lvlText w:val=""/>
+      <w:lvlJc w:val="left"/>
+      <w:pPr>
+        <w:ind w:left="2160" w:hanging="360"/>
+      </w:pPr>
+      <w:rPr>
+        <w:rFonts w:ascii="Wingdings" w:hAnsi="Wingdings" w:hint="default"/>
+      </w:rPr>
+    </w:lvl>
+    <w:lvl w:ilvl="3" w:tplc="04130001" w:tentative="1">
+      <w:start w:val="1"/>
+      <w:numFmt w:val="bullet"/>
+      <w:lvlText w:val=""/>
+      <w:lvlJc w:val="left"/>
+      <w:pPr>
+        <w:ind w:left="2880" w:hanging="360"/>
+      </w:pPr>
+      <w:rPr>
+        <w:rFonts w:ascii="Symbol" w:hAnsi="Symbol" w:hint="default"/>
+      </w:rPr>
+    </w:lvl>
+    <w:lvl w:ilvl="4" w:tplc="04130003" w:tentative="1">
+      <w:start w:val="1"/>
+      <w:numFmt w:val="bullet"/>
+      <w:lvlText w:val="o"/>
+      <w:lvlJc w:val="left"/>
+      <w:pPr>
+        <w:ind w:left="3600" w:hanging="360"/>
+      </w:pPr>
+      <w:rPr>
+        <w:rFonts w:ascii="Courier New" w:hAnsi="Courier New" w:cs="Courier New" w:hint="default"/>
+      </w:rPr>
+    </w:lvl>
+    <w:lvl w:ilvl="5" w:tplc="04130005" w:tentative="1">
+      <w:start w:val="1"/>
+      <w:numFmt w:val="bullet"/>
+      <w:lvlText w:val=""/>
+      <w:lvlJc w:val="left"/>
+      <w:pPr>
+        <w:ind w:left="4320" w:hanging="360"/>
+      </w:pPr>
+      <w:rPr>
+        <w:rFonts w:ascii="Wingdings" w:hAnsi="Wingdings" w:hint="default"/>
+      </w:rPr>
+    </w:lvl>
+    <w:lvl w:ilvl="6" w:tplc="04130001" w:tentative="1">
+      <w:start w:val="1"/>
+      <w:numFmt w:val="bullet"/>
+      <w:lvlText w:val=""/>
+      <w:lvlJc w:val="left"/>
+      <w:pPr>
+        <w:ind w:left="5040" w:hanging="360"/>
+      </w:pPr>
+      <w:rPr>
+        <w:rFonts w:ascii="Symbol" w:hAnsi="Symbol" w:hint="default"/>
+      </w:rPr>
+    </w:lvl>
+    <w:lvl w:ilvl="7" w:tplc="04130003" w:tentative="1">
+      <w:start w:val="1"/>
+      <w:numFmt w:val="bullet"/>
+      <w:lvlText w:val="o"/>
+      <w:lvlJc w:val="left"/>
+      <w:pPr>
+        <w:ind w:left="5760" w:hanging="360"/>
+      </w:pPr>
+      <w:rPr>
+        <w:rFonts w:ascii="Courier New" w:hAnsi="Courier New" w:cs="Courier New" w:hint="default"/>
+      </w:rPr>
+    </w:lvl>
+    <w:lvl w:ilvl="8" w:tplc="04130005" w:tentative="1">
+      <w:start w:val="1"/>
+      <w:numFmt w:val="bullet"/>
+      <w:lvlText w:val=""/>
+      <w:lvlJc w:val="left"/>
+      <w:pPr>
+        <w:ind w:left="6480" w:hanging="360"/>
+      </w:pPr>
+      <w:rPr>
+        <w:rFonts w:ascii="Wingdings" w:hAnsi="Wingdings" w:hint="default"/>
+      </w:rPr>
+    </w:lvl>
+  </w:abstractNum>
+  <w:abstractNum w:abstractNumId="4" w15:restartNumberingAfterBreak="0">
     <w:nsid w:val="3F986BF1"/>
     <w:multiLevelType w:val="hybridMultilevel"/>
     <w:tmpl w:val="A6FCBA54"/>
@@ -1127,7 +1533,7 @@
       </w:rPr>
     </w:lvl>
   </w:abstractNum>
-  <w:abstractNum w:abstractNumId="2" w15:restartNumberingAfterBreak="0">
+  <w:abstractNum w:abstractNumId="5" w15:restartNumberingAfterBreak="0">
     <w:nsid w:val="473F72F2"/>
     <w:multiLevelType w:val="hybridMultilevel"/>
     <w:tmpl w:val="53EE4810"/>
@@ -1240,7 +1646,209 @@
       </w:rPr>
     </w:lvl>
   </w:abstractNum>
-  <w:abstractNum w:abstractNumId="3" w15:restartNumberingAfterBreak="0">
+  <w:abstractNum w:abstractNumId="6" w15:restartNumberingAfterBreak="0">
+    <w:nsid w:val="56F66EA8"/>
+    <w:multiLevelType w:val="hybridMultilevel"/>
+    <w:tmpl w:val="6D5AAB2C"/>
+    <w:lvl w:ilvl="0" w:tplc="34308D20">
+      <w:start w:val="20"/>
+      <w:numFmt w:val="bullet"/>
+      <w:lvlText w:val="-"/>
+      <w:lvlJc w:val="left"/>
+      <w:pPr>
+        <w:ind w:left="720" w:hanging="360"/>
+      </w:pPr>
+      <w:rPr>
+        <w:rFonts w:ascii="Aptos" w:eastAsiaTheme="minorHAnsi" w:hAnsi="Aptos" w:cstheme="minorBidi" w:hint="default"/>
+      </w:rPr>
+    </w:lvl>
+    <w:lvl w:ilvl="1" w:tplc="04130003" w:tentative="1">
+      <w:start w:val="1"/>
+      <w:numFmt w:val="bullet"/>
+      <w:lvlText w:val="o"/>
+      <w:lvlJc w:val="left"/>
+      <w:pPr>
+        <w:ind w:left="1440" w:hanging="360"/>
+      </w:pPr>
+      <w:rPr>
+        <w:rFonts w:ascii="Courier New" w:hAnsi="Courier New" w:cs="Courier New" w:hint="default"/>
+      </w:rPr>
+    </w:lvl>
+    <w:lvl w:ilvl="2" w:tplc="04130005" w:tentative="1">
+      <w:start w:val="1"/>
+      <w:numFmt w:val="bullet"/>
+      <w:lvlText w:val=""/>
+      <w:lvlJc w:val="left"/>
+      <w:pPr>
+        <w:ind w:left="2160" w:hanging="360"/>
+      </w:pPr>
+      <w:rPr>
+        <w:rFonts w:ascii="Wingdings" w:hAnsi="Wingdings" w:hint="default"/>
+      </w:rPr>
+    </w:lvl>
+    <w:lvl w:ilvl="3" w:tplc="04130001" w:tentative="1">
+      <w:start w:val="1"/>
+      <w:numFmt w:val="bullet"/>
+      <w:lvlText w:val=""/>
+      <w:lvlJc w:val="left"/>
+      <w:pPr>
+        <w:ind w:left="2880" w:hanging="360"/>
+      </w:pPr>
+      <w:rPr>
+        <w:rFonts w:ascii="Symbol" w:hAnsi="Symbol" w:hint="default"/>
+      </w:rPr>
+    </w:lvl>
+    <w:lvl w:ilvl="4" w:tplc="04130003" w:tentative="1">
+      <w:start w:val="1"/>
+      <w:numFmt w:val="bullet"/>
+      <w:lvlText w:val="o"/>
+      <w:lvlJc w:val="left"/>
+      <w:pPr>
+        <w:ind w:left="3600" w:hanging="360"/>
+      </w:pPr>
+      <w:rPr>
+        <w:rFonts w:ascii="Courier New" w:hAnsi="Courier New" w:cs="Courier New" w:hint="default"/>
+      </w:rPr>
+    </w:lvl>
+    <w:lvl w:ilvl="5" w:tplc="04130005" w:tentative="1">
+      <w:start w:val="1"/>
+      <w:numFmt w:val="bullet"/>
+      <w:lvlText w:val=""/>
+      <w:lvlJc w:val="left"/>
+      <w:pPr>
+        <w:ind w:left="4320" w:hanging="360"/>
+      </w:pPr>
+      <w:rPr>
+        <w:rFonts w:ascii="Wingdings" w:hAnsi="Wingdings" w:hint="default"/>
+      </w:rPr>
+    </w:lvl>
+    <w:lvl w:ilvl="6" w:tplc="04130001" w:tentative="1">
+      <w:start w:val="1"/>
+      <w:numFmt w:val="bullet"/>
+      <w:lvlText w:val=""/>
+      <w:lvlJc w:val="left"/>
+      <w:pPr>
+        <w:ind w:left="5040" w:hanging="360"/>
+      </w:pPr>
+      <w:rPr>
+        <w:rFonts w:ascii="Symbol" w:hAnsi="Symbol" w:hint="default"/>
+      </w:rPr>
+    </w:lvl>
+    <w:lvl w:ilvl="7" w:tplc="04130003" w:tentative="1">
+      <w:start w:val="1"/>
+      <w:numFmt w:val="bullet"/>
+      <w:lvlText w:val="o"/>
+      <w:lvlJc w:val="left"/>
+      <w:pPr>
+        <w:ind w:left="5760" w:hanging="360"/>
+      </w:pPr>
+      <w:rPr>
+        <w:rFonts w:ascii="Courier New" w:hAnsi="Courier New" w:cs="Courier New" w:hint="default"/>
+      </w:rPr>
+    </w:lvl>
+    <w:lvl w:ilvl="8" w:tplc="04130005" w:tentative="1">
+      <w:start w:val="1"/>
+      <w:numFmt w:val="bullet"/>
+      <w:lvlText w:val=""/>
+      <w:lvlJc w:val="left"/>
+      <w:pPr>
+        <w:ind w:left="6480" w:hanging="360"/>
+      </w:pPr>
+      <w:rPr>
+        <w:rFonts w:ascii="Wingdings" w:hAnsi="Wingdings" w:hint="default"/>
+      </w:rPr>
+    </w:lvl>
+  </w:abstractNum>
+  <w:abstractNum w:abstractNumId="7" w15:restartNumberingAfterBreak="0">
+    <w:nsid w:val="595717F1"/>
+    <w:multiLevelType w:val="hybridMultilevel"/>
+    <w:tmpl w:val="3BEAE0DE"/>
+    <w:lvl w:ilvl="0" w:tplc="0413000F">
+      <w:start w:val="1"/>
+      <w:numFmt w:val="decimal"/>
+      <w:lvlText w:val="%1."/>
+      <w:lvlJc w:val="left"/>
+      <w:pPr>
+        <w:ind w:left="720" w:hanging="360"/>
+      </w:pPr>
+      <w:rPr>
+        <w:rFonts w:hint="default"/>
+      </w:rPr>
+    </w:lvl>
+    <w:lvl w:ilvl="1" w:tplc="04130019" w:tentative="1">
+      <w:start w:val="1"/>
+      <w:numFmt w:val="lowerLetter"/>
+      <w:lvlText w:val="%2."/>
+      <w:lvlJc w:val="left"/>
+      <w:pPr>
+        <w:ind w:left="1440" w:hanging="360"/>
+      </w:pPr>
+    </w:lvl>
+    <w:lvl w:ilvl="2" w:tplc="0413001B" w:tentative="1">
+      <w:start w:val="1"/>
+      <w:numFmt w:val="lowerRoman"/>
+      <w:lvlText w:val="%3."/>
+      <w:lvlJc w:val="right"/>
+      <w:pPr>
+        <w:ind w:left="2160" w:hanging="180"/>
+      </w:pPr>
+    </w:lvl>
+    <w:lvl w:ilvl="3" w:tplc="0413000F" w:tentative="1">
+      <w:start w:val="1"/>
+      <w:numFmt w:val="decimal"/>
+      <w:lvlText w:val="%4."/>
+      <w:lvlJc w:val="left"/>
+      <w:pPr>
+        <w:ind w:left="2880" w:hanging="360"/>
+      </w:pPr>
+    </w:lvl>
+    <w:lvl w:ilvl="4" w:tplc="04130019" w:tentative="1">
+      <w:start w:val="1"/>
+      <w:numFmt w:val="lowerLetter"/>
+      <w:lvlText w:val="%5."/>
+      <w:lvlJc w:val="left"/>
+      <w:pPr>
+        <w:ind w:left="3600" w:hanging="360"/>
+      </w:pPr>
+    </w:lvl>
+    <w:lvl w:ilvl="5" w:tplc="0413001B" w:tentative="1">
+      <w:start w:val="1"/>
+      <w:numFmt w:val="lowerRoman"/>
+      <w:lvlText w:val="%6."/>
+      <w:lvlJc w:val="right"/>
+      <w:pPr>
+        <w:ind w:left="4320" w:hanging="180"/>
+      </w:pPr>
+    </w:lvl>
+    <w:lvl w:ilvl="6" w:tplc="0413000F" w:tentative="1">
+      <w:start w:val="1"/>
+      <w:numFmt w:val="decimal"/>
+      <w:lvlText w:val="%7."/>
+      <w:lvlJc w:val="left"/>
+      <w:pPr>
+        <w:ind w:left="5040" w:hanging="360"/>
+      </w:pPr>
+    </w:lvl>
+    <w:lvl w:ilvl="7" w:tplc="04130019" w:tentative="1">
+      <w:start w:val="1"/>
+      <w:numFmt w:val="lowerLetter"/>
+      <w:lvlText w:val="%8."/>
+      <w:lvlJc w:val="left"/>
+      <w:pPr>
+        <w:ind w:left="5760" w:hanging="360"/>
+      </w:pPr>
+    </w:lvl>
+    <w:lvl w:ilvl="8" w:tplc="0413001B" w:tentative="1">
+      <w:start w:val="1"/>
+      <w:numFmt w:val="lowerRoman"/>
+      <w:lvlText w:val="%9."/>
+      <w:lvlJc w:val="right"/>
+      <w:pPr>
+        <w:ind w:left="6480" w:hanging="180"/>
+      </w:pPr>
+    </w:lvl>
+  </w:abstractNum>
+  <w:abstractNum w:abstractNumId="8" w15:restartNumberingAfterBreak="0">
     <w:nsid w:val="67DF134C"/>
     <w:multiLevelType w:val="hybridMultilevel"/>
     <w:tmpl w:val="2E9EE640"/>
@@ -1354,16 +1962,31 @@
     </w:lvl>
   </w:abstractNum>
   <w:num w:numId="1" w16cid:durableId="2123457252">
-    <w:abstractNumId w:val="0"/>
+    <w:abstractNumId w:val="1"/>
   </w:num>
   <w:num w:numId="2" w16cid:durableId="1974600085">
+    <w:abstractNumId w:val="8"/>
+  </w:num>
+  <w:num w:numId="3" w16cid:durableId="59716928">
+    <w:abstractNumId w:val="5"/>
+  </w:num>
+  <w:num w:numId="4" w16cid:durableId="1468233621">
+    <w:abstractNumId w:val="4"/>
+  </w:num>
+  <w:num w:numId="5" w16cid:durableId="221867005">
+    <w:abstractNumId w:val="7"/>
+  </w:num>
+  <w:num w:numId="6" w16cid:durableId="123235233">
     <w:abstractNumId w:val="3"/>
   </w:num>
-  <w:num w:numId="3" w16cid:durableId="59716928">
+  <w:num w:numId="7" w16cid:durableId="2001035341">
     <w:abstractNumId w:val="2"/>
   </w:num>
-  <w:num w:numId="4" w16cid:durableId="1468233621">
-    <w:abstractNumId w:val="1"/>
+  <w:num w:numId="8" w16cid:durableId="1488549389">
+    <w:abstractNumId w:val="6"/>
+  </w:num>
+  <w:num w:numId="9" w16cid:durableId="886181990">
+    <w:abstractNumId w:val="0"/>
   </w:num>
 </w:numbering>
 </file>

</xml_diff>